<commit_message>
Added results prec, recall, genre-cov
2 videobased features were missing i added them
</commit_message>
<xml_diff>
--- a/project_3_team_E/Result_tables_Final.docx
+++ b/project_3_team_E/Result_tables_Final.docx
@@ -9,12 +9,12 @@
         <w:tblLook w:val="04A0" w:firstRow="1" w:lastRow="0" w:firstColumn="1" w:lastColumn="0" w:noHBand="0" w:noVBand="1"/>
       </w:tblPr>
       <w:tblGrid>
-        <w:gridCol w:w="2236"/>
-        <w:gridCol w:w="1775"/>
-        <w:gridCol w:w="2303"/>
-        <w:gridCol w:w="2193"/>
-        <w:gridCol w:w="2439"/>
-        <w:gridCol w:w="2225"/>
+        <w:gridCol w:w="2741"/>
+        <w:gridCol w:w="1725"/>
+        <w:gridCol w:w="2122"/>
+        <w:gridCol w:w="1979"/>
+        <w:gridCol w:w="2536"/>
+        <w:gridCol w:w="2068"/>
       </w:tblGrid>
       <w:tr>
         <w:tc>
@@ -258,6 +258,13 @@
                 <w:sz w:val="24"/>
               </w:rPr>
             </w:pPr>
+            <w:r>
+              <w:rPr>
+                <w:rFonts w:asciiTheme="majorBidi" w:hAnsiTheme="majorBidi" w:cstheme="majorBidi"/>
+                <w:sz w:val="24"/>
+              </w:rPr>
+              <w:t>0.428874356</w:t>
+            </w:r>
           </w:p>
         </w:tc>
         <w:tc>
@@ -271,6 +278,13 @@
                 <w:sz w:val="24"/>
               </w:rPr>
             </w:pPr>
+            <w:r>
+              <w:rPr>
+                <w:rFonts w:asciiTheme="majorBidi" w:hAnsiTheme="majorBidi" w:cstheme="majorBidi"/>
+                <w:sz w:val="24"/>
+              </w:rPr>
+              <w:t>0.001762932</w:t>
+            </w:r>
           </w:p>
         </w:tc>
         <w:tc>
@@ -297,6 +311,13 @@
                 <w:sz w:val="24"/>
               </w:rPr>
             </w:pPr>
+            <w:r>
+              <w:rPr>
+                <w:rFonts w:asciiTheme="majorBidi" w:hAnsiTheme="majorBidi" w:cstheme="majorBidi"/>
+                <w:sz w:val="24"/>
+              </w:rPr>
+              <w:t>0.038229897</w:t>
+            </w:r>
           </w:p>
         </w:tc>
         <w:tc>
@@ -409,6 +430,13 @@
                 <w:sz w:val="24"/>
               </w:rPr>
             </w:pPr>
+            <w:r>
+              <w:rPr>
+                <w:rFonts w:asciiTheme="majorBidi" w:hAnsiTheme="majorBidi" w:cstheme="majorBidi"/>
+                <w:sz w:val="24"/>
+              </w:rPr>
+              <w:t>0.409848410</w:t>
+            </w:r>
           </w:p>
         </w:tc>
         <w:tc>
@@ -422,6 +450,13 @@
                 <w:sz w:val="24"/>
               </w:rPr>
             </w:pPr>
+            <w:r>
+              <w:rPr>
+                <w:rFonts w:asciiTheme="majorBidi" w:hAnsiTheme="majorBidi" w:cstheme="majorBidi"/>
+                <w:sz w:val="24"/>
+              </w:rPr>
+              <w:t>0.001744662</w:t>
+            </w:r>
           </w:p>
         </w:tc>
         <w:tc>
@@ -448,6 +483,13 @@
                 <w:sz w:val="24"/>
               </w:rPr>
             </w:pPr>
+            <w:r>
+              <w:rPr>
+                <w:rFonts w:asciiTheme="majorBidi" w:hAnsiTheme="majorBidi" w:cstheme="majorBidi"/>
+                <w:sz w:val="24"/>
+              </w:rPr>
+              <w:t>0.0382780904142002</w:t>
+            </w:r>
           </w:p>
         </w:tc>
         <w:tc>
@@ -557,6 +599,13 @@
                 <w:sz w:val="24"/>
               </w:rPr>
             </w:pPr>
+            <w:r>
+              <w:rPr>
+                <w:rFonts w:asciiTheme="majorBidi" w:hAnsiTheme="majorBidi" w:cstheme="majorBidi"/>
+                <w:sz w:val="24"/>
+              </w:rPr>
+              <w:t>0.434363853</w:t>
+            </w:r>
           </w:p>
         </w:tc>
         <w:tc>
@@ -570,6 +619,13 @@
                 <w:sz w:val="24"/>
               </w:rPr>
             </w:pPr>
+            <w:r>
+              <w:rPr>
+                <w:rFonts w:asciiTheme="majorBidi" w:hAnsiTheme="majorBidi" w:cstheme="majorBidi"/>
+                <w:sz w:val="24"/>
+              </w:rPr>
+              <w:t>0.001946139</w:t>
+            </w:r>
           </w:p>
         </w:tc>
         <w:tc>
@@ -596,6 +652,13 @@
                 <w:sz w:val="24"/>
               </w:rPr>
             </w:pPr>
+            <w:r>
+              <w:rPr>
+                <w:rFonts w:asciiTheme="majorBidi" w:hAnsiTheme="majorBidi" w:cstheme="majorBidi"/>
+                <w:sz w:val="24"/>
+              </w:rPr>
+              <w:t>0.03822989749338124</w:t>
+            </w:r>
           </w:p>
         </w:tc>
         <w:tc>
@@ -708,6 +771,20 @@
                 <w:sz w:val="24"/>
               </w:rPr>
             </w:pPr>
+            <w:r>
+              <w:rPr>
+                <w:rFonts w:asciiTheme="majorBidi" w:hAnsiTheme="majorBidi" w:cstheme="majorBidi"/>
+                <w:sz w:val="24"/>
+              </w:rPr>
+              <w:t>0.</w:t>
+            </w:r>
+            <w:r>
+              <w:rPr>
+                <w:rFonts w:asciiTheme="majorBidi" w:hAnsiTheme="majorBidi" w:cstheme="majorBidi"/>
+                <w:sz w:val="24"/>
+              </w:rPr>
+              <w:t>481252477</w:t>
+            </w:r>
           </w:p>
         </w:tc>
         <w:tc>
@@ -721,6 +798,13 @@
                 <w:sz w:val="24"/>
               </w:rPr>
             </w:pPr>
+            <w:r>
+              <w:rPr>
+                <w:rFonts w:asciiTheme="majorBidi" w:hAnsiTheme="majorBidi" w:cstheme="majorBidi"/>
+                <w:sz w:val="24"/>
+              </w:rPr>
+              <w:t>0.002228871</w:t>
+            </w:r>
           </w:p>
         </w:tc>
         <w:tc>
@@ -747,6 +831,13 @@
                 <w:sz w:val="24"/>
               </w:rPr>
             </w:pPr>
+            <w:r>
+              <w:rPr>
+                <w:rFonts w:asciiTheme="majorBidi" w:hAnsiTheme="majorBidi" w:cstheme="majorBidi"/>
+                <w:sz w:val="24"/>
+              </w:rPr>
+              <w:t>0.03839898698204262</w:t>
+            </w:r>
           </w:p>
         </w:tc>
         <w:tc>
@@ -849,6 +940,13 @@
                 <w:sz w:val="24"/>
               </w:rPr>
             </w:pPr>
+            <w:r>
+              <w:rPr>
+                <w:rFonts w:asciiTheme="majorBidi" w:hAnsiTheme="majorBidi" w:cstheme="majorBidi"/>
+                <w:sz w:val="24"/>
+              </w:rPr>
+              <w:t>0.379369798</w:t>
+            </w:r>
           </w:p>
         </w:tc>
         <w:tc>
@@ -862,6 +960,13 @@
                 <w:sz w:val="24"/>
               </w:rPr>
             </w:pPr>
+            <w:r>
+              <w:rPr>
+                <w:rFonts w:asciiTheme="majorBidi" w:hAnsiTheme="majorBidi" w:cstheme="majorBidi"/>
+                <w:sz w:val="24"/>
+              </w:rPr>
+              <w:t>0.001416642</w:t>
+            </w:r>
           </w:p>
         </w:tc>
         <w:tc>
@@ -888,6 +993,13 @@
                 <w:sz w:val="24"/>
               </w:rPr>
             </w:pPr>
+            <w:r>
+              <w:rPr>
+                <w:rFonts w:asciiTheme="majorBidi" w:hAnsiTheme="majorBidi" w:cstheme="majorBidi"/>
+                <w:sz w:val="24"/>
+              </w:rPr>
+              <w:t>0.03772497653356882</w:t>
+            </w:r>
           </w:p>
         </w:tc>
         <w:tc>
@@ -984,6 +1096,13 @@
                 <w:sz w:val="24"/>
               </w:rPr>
             </w:pPr>
+            <w:r>
+              <w:rPr>
+                <w:rFonts w:asciiTheme="majorBidi" w:hAnsiTheme="majorBidi" w:cstheme="majorBidi"/>
+                <w:sz w:val="24"/>
+              </w:rPr>
+              <w:t>0.385087198</w:t>
+            </w:r>
           </w:p>
         </w:tc>
         <w:tc>
@@ -997,6 +1116,13 @@
                 <w:sz w:val="24"/>
               </w:rPr>
             </w:pPr>
+            <w:r>
+              <w:rPr>
+                <w:rFonts w:asciiTheme="majorBidi" w:hAnsiTheme="majorBidi" w:cstheme="majorBidi"/>
+                <w:sz w:val="24"/>
+              </w:rPr>
+              <w:t>0.001694450</w:t>
+            </w:r>
           </w:p>
         </w:tc>
         <w:tc>
@@ -1023,6 +1149,20 @@
                 <w:sz w:val="24"/>
               </w:rPr>
             </w:pPr>
+            <w:r>
+              <w:rPr>
+                <w:rFonts w:asciiTheme="majorBidi" w:hAnsiTheme="majorBidi" w:cstheme="majorBidi"/>
+                <w:sz w:val="24"/>
+              </w:rPr>
+              <w:t>0.</w:t>
+            </w:r>
+            <w:r>
+              <w:rPr>
+                <w:rFonts w:asciiTheme="majorBidi" w:hAnsiTheme="majorBidi" w:cstheme="majorBidi"/>
+                <w:sz w:val="24"/>
+              </w:rPr>
+              <w:t>03785609165768803,</w:t>
+            </w:r>
           </w:p>
         </w:tc>
         <w:tc>
@@ -1126,6 +1266,13 @@
                 <w:sz w:val="24"/>
               </w:rPr>
             </w:pPr>
+            <w:r>
+              <w:rPr>
+                <w:rFonts w:asciiTheme="majorBidi" w:hAnsiTheme="majorBidi" w:cstheme="majorBidi"/>
+                <w:sz w:val="24"/>
+              </w:rPr>
+              <w:t>0.419193421</w:t>
+            </w:r>
           </w:p>
         </w:tc>
         <w:tc>
@@ -1139,6 +1286,13 @@
                 <w:sz w:val="24"/>
               </w:rPr>
             </w:pPr>
+            <w:r>
+              <w:rPr>
+                <w:rFonts w:asciiTheme="majorBidi" w:hAnsiTheme="majorBidi" w:cstheme="majorBidi"/>
+                <w:sz w:val="24"/>
+              </w:rPr>
+              <w:t>0.002046413</w:t>
+            </w:r>
           </w:p>
         </w:tc>
         <w:tc>
@@ -1165,6 +1319,20 @@
                 <w:sz w:val="24"/>
               </w:rPr>
             </w:pPr>
+            <w:r>
+              <w:rPr>
+                <w:rFonts w:asciiTheme="majorBidi" w:hAnsiTheme="majorBidi" w:cstheme="majorBidi"/>
+                <w:sz w:val="24"/>
+              </w:rPr>
+              <w:t>0.</w:t>
+            </w:r>
+            <w:r>
+              <w:rPr>
+                <w:rFonts w:asciiTheme="majorBidi" w:hAnsiTheme="majorBidi" w:cstheme="majorBidi"/>
+                <w:sz w:val="24"/>
+              </w:rPr>
+              <w:t>0343963508707004</w:t>
+            </w:r>
           </w:p>
         </w:tc>
         <w:tc>
@@ -1210,33 +1378,10 @@
             </w:pPr>
             <w:r>
               <w:rPr>
-                <w:rFonts w:asciiTheme="majorBidi" w:hAnsiTheme="majorBidi" w:hint="eastAsia"/>
-                <w:sz w:val="24"/>
-              </w:rPr>
-              <w:t>T</w:t>
-            </w:r>
-            <w:r>
-              <w:rPr>
-                <w:rFonts w:asciiTheme="majorBidi" w:hAnsiTheme="majorBidi"/>
-                <w:sz w:val="24"/>
-              </w:rPr>
-              <w:t>ext-</w:t>
-            </w:r>
-            <w:proofErr w:type="gramStart"/>
-            <w:r>
-              <w:rPr>
-                <w:rFonts w:asciiTheme="majorBidi" w:hAnsiTheme="majorBidi"/>
-                <w:sz w:val="24"/>
-              </w:rPr>
-              <w:t>based(</w:t>
-            </w:r>
-            <w:proofErr w:type="gramEnd"/>
-            <w:r>
-              <w:rPr>
-                <w:rFonts w:asciiTheme="majorBidi" w:hAnsiTheme="majorBidi"/>
-                <w:sz w:val="24"/>
-              </w:rPr>
-              <w:t>Random-Baseline)</w:t>
+                <w:rFonts w:asciiTheme="majorBidi" w:hAnsiTheme="majorBidi"/>
+                <w:sz w:val="24"/>
+              </w:rPr>
+              <w:t>Random-Baseline</w:t>
             </w:r>
           </w:p>
         </w:tc>
@@ -1375,6 +1520,13 @@
                 <w:sz w:val="24"/>
               </w:rPr>
             </w:pPr>
+            <w:r>
+              <w:rPr>
+                <w:rFonts w:asciiTheme="majorBidi" w:hAnsiTheme="majorBidi" w:cstheme="majorBidi"/>
+                <w:sz w:val="24"/>
+              </w:rPr>
+              <w:t>0.327831170</w:t>
+            </w:r>
           </w:p>
         </w:tc>
         <w:tc>
@@ -1388,6 +1540,13 @@
                 <w:sz w:val="24"/>
               </w:rPr>
             </w:pPr>
+            <w:r>
+              <w:rPr>
+                <w:rFonts w:asciiTheme="majorBidi" w:hAnsiTheme="majorBidi" w:cstheme="majorBidi"/>
+                <w:sz w:val="24"/>
+              </w:rPr>
+              <w:t>0.000955034</w:t>
+            </w:r>
           </w:p>
         </w:tc>
         <w:tc>
@@ -1414,6 +1573,13 @@
                 <w:sz w:val="24"/>
               </w:rPr>
             </w:pPr>
+            <w:r>
+              <w:rPr>
+                <w:rFonts w:asciiTheme="majorBidi" w:hAnsiTheme="majorBidi" w:cstheme="majorBidi"/>
+                <w:sz w:val="24"/>
+              </w:rPr>
+              <w:t>0.037394347</w:t>
+            </w:r>
           </w:p>
         </w:tc>
         <w:tc>
@@ -1456,6 +1622,293 @@
               <w:rPr>
                 <w:rFonts w:asciiTheme="majorBidi" w:hAnsiTheme="majorBidi" w:cstheme="majorBidi"/>
                 <w:sz w:val="24"/>
+              </w:rPr>
+            </w:pPr>
+          </w:p>
+        </w:tc>
+      </w:tr>
+      <w:tr>
+        <w:tc>
+          <w:tcPr>
+            <w:tcW w:w="1736" w:type="dxa"/>
+          </w:tcPr>
+          <w:p>
+            <w:pPr>
+              <w:rPr>
+                <w:rFonts w:asciiTheme="majorBidi" w:hAnsiTheme="majorBidi" w:cstheme="majorBidi"/>
+                <w:sz w:val="24"/>
+              </w:rPr>
+            </w:pPr>
+            <w:proofErr w:type="spellStart"/>
+            <w:r>
+              <w:rPr>
+                <w:rFonts w:asciiTheme="majorBidi" w:hAnsiTheme="majorBidi" w:cstheme="majorBidi"/>
+                <w:sz w:val="24"/>
+              </w:rPr>
+              <w:t>Videobased</w:t>
+            </w:r>
+            <w:proofErr w:type="spellEnd"/>
+            <w:r>
+              <w:rPr>
+                <w:rFonts w:asciiTheme="majorBidi" w:hAnsiTheme="majorBidi" w:cstheme="majorBidi"/>
+                <w:sz w:val="24"/>
+              </w:rPr>
+              <w:t>(</w:t>
+            </w:r>
+            <w:proofErr w:type="spellStart"/>
+            <w:proofErr w:type="gramStart"/>
+            <w:r>
+              <w:rPr>
+                <w:rFonts w:asciiTheme="majorBidi" w:hAnsiTheme="majorBidi" w:cstheme="majorBidi"/>
+                <w:sz w:val="24"/>
+              </w:rPr>
+              <w:t>cosine,resnet</w:t>
+            </w:r>
+            <w:proofErr w:type="spellEnd"/>
+            <w:proofErr w:type="gramEnd"/>
+            <w:r>
+              <w:rPr>
+                <w:rFonts w:asciiTheme="majorBidi" w:hAnsiTheme="majorBidi" w:cstheme="majorBidi"/>
+                <w:sz w:val="24"/>
+              </w:rPr>
+              <w:t>)</w:t>
+            </w:r>
+          </w:p>
+        </w:tc>
+        <w:tc>
+          <w:tcPr>
+            <w:tcW w:w="1803" w:type="dxa"/>
+          </w:tcPr>
+          <w:p>
+            <w:pPr>
+              <w:rPr>
+                <w:rFonts w:asciiTheme="majorBidi" w:hAnsiTheme="majorBidi" w:cstheme="majorBidi"/>
+                <w:sz w:val="24"/>
+              </w:rPr>
+            </w:pPr>
+            <w:r>
+              <w:rPr>
+                <w:rFonts w:asciiTheme="majorBidi" w:hAnsiTheme="majorBidi" w:cstheme="majorBidi"/>
+                <w:sz w:val="24"/>
+              </w:rPr>
+              <w:t>0.334132567</w:t>
+            </w:r>
+          </w:p>
+        </w:tc>
+        <w:tc>
+          <w:tcPr>
+            <w:tcW w:w="2444" w:type="dxa"/>
+          </w:tcPr>
+          <w:p>
+            <w:pPr>
+              <w:rPr>
+                <w:rFonts w:asciiTheme="majorBidi" w:hAnsiTheme="majorBidi" w:cstheme="majorBidi"/>
+                <w:sz w:val="24"/>
+              </w:rPr>
+            </w:pPr>
+            <w:r>
+              <w:rPr>
+                <w:rFonts w:asciiTheme="majorBidi" w:hAnsiTheme="majorBidi" w:cstheme="majorBidi"/>
+                <w:sz w:val="24"/>
+              </w:rPr>
+              <w:t>0.000969763</w:t>
+            </w:r>
+          </w:p>
+        </w:tc>
+        <w:tc>
+          <w:tcPr>
+            <w:tcW w:w="2316" w:type="dxa"/>
+          </w:tcPr>
+          <w:p>
+            <w:pPr>
+              <w:rPr>
+                <w:rFonts w:asciiTheme="majorBidi" w:hAnsiTheme="majorBidi" w:cstheme="majorBidi"/>
+                <w:sz w:val="24"/>
+              </w:rPr>
+            </w:pPr>
+          </w:p>
+        </w:tc>
+        <w:tc>
+          <w:tcPr>
+            <w:tcW w:w="2556" w:type="dxa"/>
+          </w:tcPr>
+          <w:p>
+            <w:pPr>
+              <w:rPr>
+                <w:rFonts w:asciiTheme="majorBidi" w:hAnsiTheme="majorBidi" w:cstheme="majorBidi"/>
+                <w:sz w:val="24"/>
+              </w:rPr>
+            </w:pPr>
+            <w:r>
+              <w:rPr>
+                <w:rFonts w:asciiTheme="majorBidi" w:hAnsiTheme="majorBidi" w:cstheme="majorBidi"/>
+                <w:sz w:val="24"/>
+              </w:rPr>
+              <w:t>0.037849994</w:t>
+            </w:r>
+          </w:p>
+        </w:tc>
+        <w:tc>
+          <w:tcPr>
+            <w:tcW w:w="2316" w:type="dxa"/>
+          </w:tcPr>
+          <w:p>
+            <w:pPr>
+              <w:pStyle w:val="HTMLVorformatiert"/>
+              <w:shd w:val="clear" w:color="auto" w:fill="FFFFFF"/>
+              <w:wordWrap w:val="0"/>
+              <w:textAlignment w:val="baseline"/>
+              <w:rPr>
+                <w:color w:val="000000"/>
+                <w:sz w:val="21"/>
+                <w:szCs w:val="21"/>
+              </w:rPr>
+            </w:pPr>
+          </w:p>
+        </w:tc>
+      </w:tr>
+      <w:tr>
+        <w:tc>
+          <w:tcPr>
+            <w:tcW w:w="1736" w:type="dxa"/>
+          </w:tcPr>
+          <w:p>
+            <w:pPr>
+              <w:rPr>
+                <w:rFonts w:asciiTheme="majorBidi" w:hAnsiTheme="majorBidi" w:cstheme="majorBidi"/>
+                <w:sz w:val="24"/>
+              </w:rPr>
+            </w:pPr>
+            <w:proofErr w:type="spellStart"/>
+            <w:r>
+              <w:rPr>
+                <w:rFonts w:asciiTheme="majorBidi" w:hAnsiTheme="majorBidi" w:cstheme="majorBidi"/>
+                <w:sz w:val="24"/>
+              </w:rPr>
+              <w:t>Videobased</w:t>
+            </w:r>
+            <w:proofErr w:type="spellEnd"/>
+            <w:r>
+              <w:rPr>
+                <w:rFonts w:asciiTheme="majorBidi" w:hAnsiTheme="majorBidi" w:cstheme="majorBidi"/>
+                <w:sz w:val="24"/>
+              </w:rPr>
+              <w:t>(</w:t>
+            </w:r>
+            <w:proofErr w:type="spellStart"/>
+            <w:proofErr w:type="gramStart"/>
+            <w:r>
+              <w:rPr>
+                <w:rFonts w:asciiTheme="majorBidi" w:hAnsiTheme="majorBidi" w:cstheme="majorBidi"/>
+                <w:sz w:val="24"/>
+              </w:rPr>
+              <w:t>cosine,</w:t>
+            </w:r>
+            <w:r>
+              <w:rPr>
+                <w:rFonts w:asciiTheme="majorBidi" w:hAnsiTheme="majorBidi" w:cstheme="majorBidi"/>
+                <w:sz w:val="24"/>
+              </w:rPr>
+              <w:t>incp</w:t>
+            </w:r>
+            <w:proofErr w:type="spellEnd"/>
+            <w:proofErr w:type="gramEnd"/>
+            <w:r>
+              <w:rPr>
+                <w:rFonts w:asciiTheme="majorBidi" w:hAnsiTheme="majorBidi" w:cstheme="majorBidi"/>
+                <w:sz w:val="24"/>
+              </w:rPr>
+              <w:t>)</w:t>
+            </w:r>
+          </w:p>
+        </w:tc>
+        <w:tc>
+          <w:tcPr>
+            <w:tcW w:w="1803" w:type="dxa"/>
+          </w:tcPr>
+          <w:p>
+            <w:pPr>
+              <w:rPr>
+                <w:rFonts w:asciiTheme="majorBidi" w:hAnsiTheme="majorBidi" w:cstheme="majorBidi"/>
+                <w:sz w:val="24"/>
+              </w:rPr>
+            </w:pPr>
+            <w:r>
+              <w:rPr>
+                <w:rFonts w:asciiTheme="majorBidi" w:hAnsiTheme="majorBidi" w:cstheme="majorBidi"/>
+                <w:sz w:val="24"/>
+              </w:rPr>
+              <w:t>0.336903111</w:t>
+            </w:r>
+          </w:p>
+        </w:tc>
+        <w:tc>
+          <w:tcPr>
+            <w:tcW w:w="2444" w:type="dxa"/>
+          </w:tcPr>
+          <w:p>
+            <w:pPr>
+              <w:rPr>
+                <w:rFonts w:asciiTheme="majorBidi" w:hAnsiTheme="majorBidi" w:cstheme="majorBidi"/>
+                <w:sz w:val="24"/>
+              </w:rPr>
+            </w:pPr>
+            <w:r>
+              <w:rPr>
+                <w:rFonts w:asciiTheme="majorBidi" w:hAnsiTheme="majorBidi" w:cstheme="majorBidi"/>
+                <w:sz w:val="24"/>
+              </w:rPr>
+              <w:t>0.000969458</w:t>
+            </w:r>
+          </w:p>
+        </w:tc>
+        <w:tc>
+          <w:tcPr>
+            <w:tcW w:w="2316" w:type="dxa"/>
+          </w:tcPr>
+          <w:p>
+            <w:pPr>
+              <w:rPr>
+                <w:rFonts w:asciiTheme="majorBidi" w:hAnsiTheme="majorBidi" w:cstheme="majorBidi"/>
+                <w:sz w:val="24"/>
+              </w:rPr>
+            </w:pPr>
+          </w:p>
+        </w:tc>
+        <w:tc>
+          <w:tcPr>
+            <w:tcW w:w="2556" w:type="dxa"/>
+          </w:tcPr>
+          <w:p>
+            <w:pPr>
+              <w:rPr>
+                <w:rFonts w:asciiTheme="majorBidi" w:hAnsiTheme="majorBidi" w:cstheme="majorBidi"/>
+                <w:sz w:val="24"/>
+              </w:rPr>
+            </w:pPr>
+            <w:r>
+              <w:rPr>
+                <w:rFonts w:asciiTheme="majorBidi" w:hAnsiTheme="majorBidi" w:cstheme="majorBidi"/>
+                <w:sz w:val="24"/>
+              </w:rPr>
+              <w:t>0.037822241</w:t>
+            </w:r>
+          </w:p>
+        </w:tc>
+        <w:tc>
+          <w:tcPr>
+            <w:tcW w:w="2316" w:type="dxa"/>
+          </w:tcPr>
+          <w:p>
+            <w:pPr>
+              <w:pStyle w:val="HTMLVorformatiert"/>
+              <w:shd w:val="clear" w:color="auto" w:fill="FFFFFF"/>
+              <w:wordWrap w:val="0"/>
+              <w:textAlignment w:val="baseline"/>
+              <w:rPr>
+                <w:color w:val="000000"/>
+                <w:sz w:val="21"/>
+                <w:szCs w:val="21"/>
               </w:rPr>
             </w:pPr>
           </w:p>

</xml_diff>

<commit_message>
added results, changed presentation
</commit_message>
<xml_diff>
--- a/project_3_team_E/Result_tables_Final.docx
+++ b/project_3_team_E/Result_tables_Final.docx
@@ -19,20 +19,20 @@
       <w:tr>
         <w:tc>
           <w:tcPr>
-            <w:tcW w:w="1736" w:type="dxa"/>
-          </w:tcPr>
-          <w:p>
-            <w:pPr>
-              <w:rPr>
-                <w:rFonts w:asciiTheme="majorBidi" w:hAnsiTheme="majorBidi" w:cstheme="majorBidi"/>
-                <w:sz w:val="24"/>
-              </w:rPr>
-            </w:pPr>
-          </w:p>
-        </w:tc>
-        <w:tc>
-          <w:tcPr>
-            <w:tcW w:w="1803" w:type="dxa"/>
+            <w:tcW w:w="2741" w:type="dxa"/>
+          </w:tcPr>
+          <w:p>
+            <w:pPr>
+              <w:rPr>
+                <w:rFonts w:asciiTheme="majorBidi" w:hAnsiTheme="majorBidi" w:cstheme="majorBidi"/>
+                <w:sz w:val="24"/>
+              </w:rPr>
+            </w:pPr>
+          </w:p>
+        </w:tc>
+        <w:tc>
+          <w:tcPr>
+            <w:tcW w:w="1725" w:type="dxa"/>
           </w:tcPr>
           <w:p>
             <w:pPr>
@@ -59,7 +59,7 @@
         </w:tc>
         <w:tc>
           <w:tcPr>
-            <w:tcW w:w="2444" w:type="dxa"/>
+            <w:tcW w:w="2122" w:type="dxa"/>
           </w:tcPr>
           <w:p>
             <w:pPr>
@@ -86,7 +86,7 @@
         </w:tc>
         <w:tc>
           <w:tcPr>
-            <w:tcW w:w="2316" w:type="dxa"/>
+            <w:tcW w:w="1979" w:type="dxa"/>
           </w:tcPr>
           <w:p>
             <w:pPr>
@@ -120,7 +120,7 @@
         </w:tc>
         <w:tc>
           <w:tcPr>
-            <w:tcW w:w="2556" w:type="dxa"/>
+            <w:tcW w:w="2536" w:type="dxa"/>
           </w:tcPr>
           <w:p>
             <w:pPr>
@@ -147,7 +147,7 @@
         </w:tc>
         <w:tc>
           <w:tcPr>
-            <w:tcW w:w="2316" w:type="dxa"/>
+            <w:tcW w:w="2068" w:type="dxa"/>
           </w:tcPr>
           <w:p>
             <w:pPr>
@@ -183,7 +183,7 @@
       <w:tr>
         <w:tc>
           <w:tcPr>
-            <w:tcW w:w="1736" w:type="dxa"/>
+            <w:tcW w:w="2741" w:type="dxa"/>
           </w:tcPr>
           <w:p>
             <w:pPr>
@@ -249,94 +249,130 @@
         </w:tc>
         <w:tc>
           <w:tcPr>
-            <w:tcW w:w="1803" w:type="dxa"/>
-          </w:tcPr>
-          <w:p>
-            <w:pPr>
-              <w:rPr>
-                <w:rFonts w:asciiTheme="majorBidi" w:hAnsiTheme="majorBidi" w:cstheme="majorBidi"/>
-                <w:sz w:val="24"/>
-              </w:rPr>
-            </w:pPr>
-            <w:r>
-              <w:rPr>
-                <w:rFonts w:asciiTheme="majorBidi" w:hAnsiTheme="majorBidi" w:cstheme="majorBidi"/>
-                <w:sz w:val="24"/>
-              </w:rPr>
-              <w:t>0.428874356</w:t>
-            </w:r>
-          </w:p>
-        </w:tc>
-        <w:tc>
-          <w:tcPr>
-            <w:tcW w:w="2444" w:type="dxa"/>
-          </w:tcPr>
-          <w:p>
-            <w:pPr>
-              <w:rPr>
-                <w:rFonts w:asciiTheme="majorBidi" w:hAnsiTheme="majorBidi" w:cstheme="majorBidi"/>
-                <w:sz w:val="24"/>
-              </w:rPr>
-            </w:pPr>
-            <w:r>
-              <w:rPr>
-                <w:rFonts w:asciiTheme="majorBidi" w:hAnsiTheme="majorBidi" w:cstheme="majorBidi"/>
-                <w:sz w:val="24"/>
-              </w:rPr>
-              <w:t>0.001762932</w:t>
-            </w:r>
-          </w:p>
-        </w:tc>
-        <w:tc>
-          <w:tcPr>
-            <w:tcW w:w="2316" w:type="dxa"/>
-          </w:tcPr>
-          <w:p>
-            <w:pPr>
-              <w:rPr>
-                <w:rFonts w:asciiTheme="majorBidi" w:hAnsiTheme="majorBidi" w:cstheme="majorBidi"/>
-                <w:sz w:val="24"/>
-              </w:rPr>
-            </w:pPr>
-          </w:p>
-        </w:tc>
-        <w:tc>
-          <w:tcPr>
-            <w:tcW w:w="2556" w:type="dxa"/>
-          </w:tcPr>
-          <w:p>
-            <w:pPr>
-              <w:rPr>
-                <w:rFonts w:asciiTheme="majorBidi" w:hAnsiTheme="majorBidi" w:cstheme="majorBidi"/>
-                <w:sz w:val="24"/>
-              </w:rPr>
-            </w:pPr>
-            <w:r>
-              <w:rPr>
-                <w:rFonts w:asciiTheme="majorBidi" w:hAnsiTheme="majorBidi" w:cstheme="majorBidi"/>
-                <w:sz w:val="24"/>
-              </w:rPr>
-              <w:t>0.038229897</w:t>
-            </w:r>
-          </w:p>
-        </w:tc>
-        <w:tc>
-          <w:tcPr>
-            <w:tcW w:w="2316" w:type="dxa"/>
-          </w:tcPr>
-          <w:p>
-            <w:pPr>
-              <w:rPr>
-                <w:rFonts w:asciiTheme="majorBidi" w:hAnsiTheme="majorBidi"/>
-                <w:sz w:val="24"/>
-              </w:rPr>
-            </w:pPr>
-            <w:r>
-              <w:rPr>
-                <w:rFonts w:asciiTheme="majorBidi" w:hAnsiTheme="majorBidi"/>
-                <w:sz w:val="24"/>
-              </w:rPr>
-              <w:t>4.81123</w:t>
+            <w:tcW w:w="1725" w:type="dxa"/>
+          </w:tcPr>
+          <w:p>
+            <w:pPr>
+              <w:rPr>
+                <w:rFonts w:asciiTheme="majorBidi" w:hAnsiTheme="majorBidi" w:cstheme="majorBidi"/>
+                <w:sz w:val="24"/>
+              </w:rPr>
+            </w:pPr>
+            <w:r>
+              <w:rPr>
+                <w:rFonts w:asciiTheme="majorBidi" w:hAnsiTheme="majorBidi" w:cstheme="majorBidi"/>
+                <w:sz w:val="24"/>
+              </w:rPr>
+              <w:t>0.428</w:t>
+            </w:r>
+            <w:r>
+              <w:rPr>
+                <w:rFonts w:asciiTheme="majorBidi" w:hAnsiTheme="majorBidi" w:cstheme="majorBidi"/>
+                <w:sz w:val="24"/>
+              </w:rPr>
+              <w:t>9</w:t>
+            </w:r>
+          </w:p>
+        </w:tc>
+        <w:tc>
+          <w:tcPr>
+            <w:tcW w:w="2122" w:type="dxa"/>
+          </w:tcPr>
+          <w:p>
+            <w:pPr>
+              <w:rPr>
+                <w:rFonts w:asciiTheme="majorBidi" w:hAnsiTheme="majorBidi" w:cstheme="majorBidi"/>
+                <w:sz w:val="24"/>
+              </w:rPr>
+            </w:pPr>
+            <w:r>
+              <w:rPr>
+                <w:rFonts w:asciiTheme="majorBidi" w:hAnsiTheme="majorBidi" w:cstheme="majorBidi"/>
+                <w:sz w:val="24"/>
+              </w:rPr>
+              <w:t>0.001</w:t>
+            </w:r>
+            <w:r>
+              <w:rPr>
+                <w:rFonts w:asciiTheme="majorBidi" w:hAnsiTheme="majorBidi" w:cstheme="majorBidi"/>
+                <w:sz w:val="24"/>
+              </w:rPr>
+              <w:t>8</w:t>
+            </w:r>
+          </w:p>
+        </w:tc>
+        <w:tc>
+          <w:tcPr>
+            <w:tcW w:w="1979" w:type="dxa"/>
+          </w:tcPr>
+          <w:p>
+            <w:pPr>
+              <w:rPr>
+                <w:rFonts w:asciiTheme="majorBidi" w:hAnsiTheme="majorBidi" w:cstheme="majorBidi"/>
+                <w:sz w:val="24"/>
+              </w:rPr>
+            </w:pPr>
+            <w:r>
+              <w:rPr>
+                <w:rFonts w:asciiTheme="majorBidi" w:hAnsiTheme="majorBidi" w:cstheme="majorBidi"/>
+                <w:sz w:val="24"/>
+              </w:rPr>
+              <w:t>0.757</w:t>
+            </w:r>
+            <w:r>
+              <w:rPr>
+                <w:rFonts w:asciiTheme="majorBidi" w:hAnsiTheme="majorBidi" w:cstheme="majorBidi"/>
+                <w:sz w:val="24"/>
+              </w:rPr>
+              <w:t>7</w:t>
+            </w:r>
+          </w:p>
+          <w:p>
+            <w:pPr>
+              <w:rPr>
+                <w:rFonts w:asciiTheme="majorBidi" w:hAnsiTheme="majorBidi" w:cstheme="majorBidi"/>
+                <w:sz w:val="24"/>
+              </w:rPr>
+            </w:pPr>
+          </w:p>
+        </w:tc>
+        <w:tc>
+          <w:tcPr>
+            <w:tcW w:w="2536" w:type="dxa"/>
+          </w:tcPr>
+          <w:p>
+            <w:pPr>
+              <w:rPr>
+                <w:rFonts w:asciiTheme="majorBidi" w:hAnsiTheme="majorBidi" w:cstheme="majorBidi"/>
+                <w:sz w:val="24"/>
+              </w:rPr>
+            </w:pPr>
+            <w:r>
+              <w:rPr>
+                <w:rFonts w:asciiTheme="majorBidi" w:hAnsiTheme="majorBidi" w:cstheme="majorBidi"/>
+                <w:sz w:val="24"/>
+              </w:rPr>
+              <w:t>0.0382</w:t>
+            </w:r>
+          </w:p>
+        </w:tc>
+        <w:tc>
+          <w:tcPr>
+            <w:tcW w:w="2068" w:type="dxa"/>
+          </w:tcPr>
+          <w:p>
+            <w:pPr>
+              <w:rPr>
+                <w:rFonts w:asciiTheme="majorBidi" w:hAnsiTheme="majorBidi"/>
+                <w:sz w:val="24"/>
+              </w:rPr>
+            </w:pPr>
+            <w:r>
+              <w:rPr>
+                <w:rFonts w:asciiTheme="majorBidi" w:hAnsiTheme="majorBidi"/>
+                <w:sz w:val="24"/>
+              </w:rPr>
+              <w:t>4.8112</w:t>
             </w:r>
           </w:p>
           <w:p>
@@ -352,7 +388,7 @@
       <w:tr>
         <w:tc>
           <w:tcPr>
-            <w:tcW w:w="1736" w:type="dxa"/>
+            <w:tcW w:w="2741" w:type="dxa"/>
           </w:tcPr>
           <w:p>
             <w:pPr>
@@ -421,94 +457,123 @@
         </w:tc>
         <w:tc>
           <w:tcPr>
-            <w:tcW w:w="1803" w:type="dxa"/>
-          </w:tcPr>
-          <w:p>
-            <w:pPr>
-              <w:rPr>
-                <w:rFonts w:asciiTheme="majorBidi" w:hAnsiTheme="majorBidi" w:cstheme="majorBidi"/>
-                <w:sz w:val="24"/>
-              </w:rPr>
-            </w:pPr>
-            <w:r>
-              <w:rPr>
-                <w:rFonts w:asciiTheme="majorBidi" w:hAnsiTheme="majorBidi" w:cstheme="majorBidi"/>
-                <w:sz w:val="24"/>
-              </w:rPr>
-              <w:t>0.409848410</w:t>
-            </w:r>
-          </w:p>
-        </w:tc>
-        <w:tc>
-          <w:tcPr>
-            <w:tcW w:w="2444" w:type="dxa"/>
-          </w:tcPr>
-          <w:p>
-            <w:pPr>
-              <w:rPr>
-                <w:rFonts w:asciiTheme="majorBidi" w:hAnsiTheme="majorBidi" w:cstheme="majorBidi"/>
-                <w:sz w:val="24"/>
-              </w:rPr>
-            </w:pPr>
-            <w:r>
-              <w:rPr>
-                <w:rFonts w:asciiTheme="majorBidi" w:hAnsiTheme="majorBidi" w:cstheme="majorBidi"/>
-                <w:sz w:val="24"/>
-              </w:rPr>
-              <w:t>0.001744662</w:t>
-            </w:r>
-          </w:p>
-        </w:tc>
-        <w:tc>
-          <w:tcPr>
-            <w:tcW w:w="2316" w:type="dxa"/>
-          </w:tcPr>
-          <w:p>
-            <w:pPr>
-              <w:rPr>
-                <w:rFonts w:asciiTheme="majorBidi" w:hAnsiTheme="majorBidi" w:cstheme="majorBidi"/>
-                <w:sz w:val="24"/>
-              </w:rPr>
-            </w:pPr>
-          </w:p>
-        </w:tc>
-        <w:tc>
-          <w:tcPr>
-            <w:tcW w:w="2556" w:type="dxa"/>
-          </w:tcPr>
-          <w:p>
-            <w:pPr>
-              <w:rPr>
-                <w:rFonts w:asciiTheme="majorBidi" w:hAnsiTheme="majorBidi" w:cstheme="majorBidi"/>
-                <w:sz w:val="24"/>
-              </w:rPr>
-            </w:pPr>
-            <w:r>
-              <w:rPr>
-                <w:rFonts w:asciiTheme="majorBidi" w:hAnsiTheme="majorBidi" w:cstheme="majorBidi"/>
-                <w:sz w:val="24"/>
-              </w:rPr>
-              <w:t>0.0382780904142002</w:t>
-            </w:r>
-          </w:p>
-        </w:tc>
-        <w:tc>
-          <w:tcPr>
-            <w:tcW w:w="2316" w:type="dxa"/>
-          </w:tcPr>
-          <w:p>
-            <w:pPr>
-              <w:rPr>
-                <w:rFonts w:asciiTheme="majorBidi" w:hAnsiTheme="majorBidi"/>
-                <w:sz w:val="24"/>
-              </w:rPr>
-            </w:pPr>
-            <w:r>
-              <w:rPr>
-                <w:rFonts w:asciiTheme="majorBidi" w:hAnsiTheme="majorBidi"/>
-                <w:sz w:val="24"/>
-              </w:rPr>
-              <w:t>4.89424</w:t>
+            <w:tcW w:w="1725" w:type="dxa"/>
+          </w:tcPr>
+          <w:p>
+            <w:pPr>
+              <w:rPr>
+                <w:rFonts w:asciiTheme="majorBidi" w:hAnsiTheme="majorBidi" w:cstheme="majorBidi"/>
+                <w:sz w:val="24"/>
+              </w:rPr>
+            </w:pPr>
+            <w:r>
+              <w:rPr>
+                <w:rFonts w:asciiTheme="majorBidi" w:hAnsiTheme="majorBidi" w:cstheme="majorBidi"/>
+                <w:sz w:val="24"/>
+              </w:rPr>
+              <w:t>0.4098</w:t>
+            </w:r>
+          </w:p>
+        </w:tc>
+        <w:tc>
+          <w:tcPr>
+            <w:tcW w:w="2122" w:type="dxa"/>
+          </w:tcPr>
+          <w:p>
+            <w:pPr>
+              <w:rPr>
+                <w:rFonts w:asciiTheme="majorBidi" w:hAnsiTheme="majorBidi" w:cstheme="majorBidi"/>
+                <w:sz w:val="24"/>
+              </w:rPr>
+            </w:pPr>
+            <w:r>
+              <w:rPr>
+                <w:rFonts w:asciiTheme="majorBidi" w:hAnsiTheme="majorBidi" w:cstheme="majorBidi"/>
+                <w:sz w:val="24"/>
+              </w:rPr>
+              <w:t>0.001</w:t>
+            </w:r>
+            <w:r>
+              <w:rPr>
+                <w:rFonts w:asciiTheme="majorBidi" w:hAnsiTheme="majorBidi" w:cstheme="majorBidi"/>
+                <w:sz w:val="24"/>
+              </w:rPr>
+              <w:t>7</w:t>
+            </w:r>
+          </w:p>
+        </w:tc>
+        <w:tc>
+          <w:tcPr>
+            <w:tcW w:w="1979" w:type="dxa"/>
+          </w:tcPr>
+          <w:p>
+            <w:pPr>
+              <w:rPr>
+                <w:rFonts w:asciiTheme="majorBidi" w:hAnsiTheme="majorBidi" w:cstheme="majorBidi"/>
+                <w:sz w:val="24"/>
+              </w:rPr>
+            </w:pPr>
+            <w:r>
+              <w:rPr>
+                <w:rFonts w:asciiTheme="majorBidi" w:hAnsiTheme="majorBidi" w:cstheme="majorBidi"/>
+                <w:sz w:val="24"/>
+              </w:rPr>
+              <w:t>0.665</w:t>
+            </w:r>
+            <w:r>
+              <w:rPr>
+                <w:rFonts w:asciiTheme="majorBidi" w:hAnsiTheme="majorBidi" w:cstheme="majorBidi"/>
+                <w:sz w:val="24"/>
+              </w:rPr>
+              <w:t>3</w:t>
+            </w:r>
+          </w:p>
+          <w:p>
+            <w:pPr>
+              <w:rPr>
+                <w:rFonts w:asciiTheme="majorBidi" w:hAnsiTheme="majorBidi" w:cstheme="majorBidi"/>
+                <w:sz w:val="24"/>
+              </w:rPr>
+            </w:pPr>
+          </w:p>
+        </w:tc>
+        <w:tc>
+          <w:tcPr>
+            <w:tcW w:w="2536" w:type="dxa"/>
+          </w:tcPr>
+          <w:p>
+            <w:pPr>
+              <w:rPr>
+                <w:rFonts w:asciiTheme="majorBidi" w:hAnsiTheme="majorBidi" w:cstheme="majorBidi"/>
+                <w:sz w:val="24"/>
+              </w:rPr>
+            </w:pPr>
+            <w:r>
+              <w:rPr>
+                <w:rFonts w:asciiTheme="majorBidi" w:hAnsiTheme="majorBidi" w:cstheme="majorBidi"/>
+                <w:sz w:val="24"/>
+              </w:rPr>
+              <w:t>0.0382</w:t>
+            </w:r>
+          </w:p>
+        </w:tc>
+        <w:tc>
+          <w:tcPr>
+            <w:tcW w:w="2068" w:type="dxa"/>
+          </w:tcPr>
+          <w:p>
+            <w:pPr>
+              <w:rPr>
+                <w:rFonts w:asciiTheme="majorBidi" w:hAnsiTheme="majorBidi"/>
+                <w:sz w:val="24"/>
+              </w:rPr>
+            </w:pPr>
+            <w:r>
+              <w:rPr>
+                <w:rFonts w:asciiTheme="majorBidi" w:hAnsiTheme="majorBidi"/>
+                <w:sz w:val="24"/>
+              </w:rPr>
+              <w:t>4.8942</w:t>
             </w:r>
           </w:p>
           <w:p>
@@ -524,7 +589,7 @@
       <w:tr>
         <w:tc>
           <w:tcPr>
-            <w:tcW w:w="1736" w:type="dxa"/>
+            <w:tcW w:w="2741" w:type="dxa"/>
           </w:tcPr>
           <w:p>
             <w:pPr>
@@ -590,94 +655,123 @@
         </w:tc>
         <w:tc>
           <w:tcPr>
-            <w:tcW w:w="1803" w:type="dxa"/>
-          </w:tcPr>
-          <w:p>
-            <w:pPr>
-              <w:rPr>
-                <w:rFonts w:asciiTheme="majorBidi" w:hAnsiTheme="majorBidi" w:cstheme="majorBidi"/>
-                <w:sz w:val="24"/>
-              </w:rPr>
-            </w:pPr>
-            <w:r>
-              <w:rPr>
-                <w:rFonts w:asciiTheme="majorBidi" w:hAnsiTheme="majorBidi" w:cstheme="majorBidi"/>
-                <w:sz w:val="24"/>
-              </w:rPr>
-              <w:t>0.434363853</w:t>
-            </w:r>
-          </w:p>
-        </w:tc>
-        <w:tc>
-          <w:tcPr>
-            <w:tcW w:w="2444" w:type="dxa"/>
-          </w:tcPr>
-          <w:p>
-            <w:pPr>
-              <w:rPr>
-                <w:rFonts w:asciiTheme="majorBidi" w:hAnsiTheme="majorBidi" w:cstheme="majorBidi"/>
-                <w:sz w:val="24"/>
-              </w:rPr>
-            </w:pPr>
-            <w:r>
-              <w:rPr>
-                <w:rFonts w:asciiTheme="majorBidi" w:hAnsiTheme="majorBidi" w:cstheme="majorBidi"/>
-                <w:sz w:val="24"/>
-              </w:rPr>
-              <w:t>0.001946139</w:t>
-            </w:r>
-          </w:p>
-        </w:tc>
-        <w:tc>
-          <w:tcPr>
-            <w:tcW w:w="2316" w:type="dxa"/>
-          </w:tcPr>
-          <w:p>
-            <w:pPr>
-              <w:rPr>
-                <w:rFonts w:asciiTheme="majorBidi" w:hAnsiTheme="majorBidi" w:cstheme="majorBidi"/>
-                <w:sz w:val="24"/>
-              </w:rPr>
-            </w:pPr>
-          </w:p>
-        </w:tc>
-        <w:tc>
-          <w:tcPr>
-            <w:tcW w:w="2556" w:type="dxa"/>
-          </w:tcPr>
-          <w:p>
-            <w:pPr>
-              <w:rPr>
-                <w:rFonts w:asciiTheme="majorBidi" w:hAnsiTheme="majorBidi" w:cstheme="majorBidi"/>
-                <w:sz w:val="24"/>
-              </w:rPr>
-            </w:pPr>
-            <w:r>
-              <w:rPr>
-                <w:rFonts w:asciiTheme="majorBidi" w:hAnsiTheme="majorBidi" w:cstheme="majorBidi"/>
-                <w:sz w:val="24"/>
-              </w:rPr>
-              <w:t>0.03822989749338124</w:t>
-            </w:r>
-          </w:p>
-        </w:tc>
-        <w:tc>
-          <w:tcPr>
-            <w:tcW w:w="2316" w:type="dxa"/>
-          </w:tcPr>
-          <w:p>
-            <w:pPr>
-              <w:rPr>
-                <w:rFonts w:asciiTheme="majorBidi" w:hAnsiTheme="majorBidi"/>
-                <w:sz w:val="24"/>
-              </w:rPr>
-            </w:pPr>
-            <w:r>
-              <w:rPr>
-                <w:rFonts w:asciiTheme="majorBidi" w:hAnsiTheme="majorBidi"/>
-                <w:sz w:val="24"/>
-              </w:rPr>
-              <w:t>4.90361</w:t>
+            <w:tcW w:w="1725" w:type="dxa"/>
+          </w:tcPr>
+          <w:p>
+            <w:pPr>
+              <w:rPr>
+                <w:rFonts w:asciiTheme="majorBidi" w:hAnsiTheme="majorBidi" w:cstheme="majorBidi"/>
+                <w:sz w:val="24"/>
+              </w:rPr>
+            </w:pPr>
+            <w:r>
+              <w:rPr>
+                <w:rFonts w:asciiTheme="majorBidi" w:hAnsiTheme="majorBidi" w:cstheme="majorBidi"/>
+                <w:sz w:val="24"/>
+              </w:rPr>
+              <w:t>0.434</w:t>
+            </w:r>
+            <w:r>
+              <w:rPr>
+                <w:rFonts w:asciiTheme="majorBidi" w:hAnsiTheme="majorBidi" w:cstheme="majorBidi"/>
+                <w:sz w:val="24"/>
+              </w:rPr>
+              <w:t>4</w:t>
+            </w:r>
+          </w:p>
+        </w:tc>
+        <w:tc>
+          <w:tcPr>
+            <w:tcW w:w="2122" w:type="dxa"/>
+          </w:tcPr>
+          <w:p>
+            <w:pPr>
+              <w:rPr>
+                <w:rFonts w:asciiTheme="majorBidi" w:hAnsiTheme="majorBidi" w:cstheme="majorBidi"/>
+                <w:sz w:val="24"/>
+              </w:rPr>
+            </w:pPr>
+            <w:r>
+              <w:rPr>
+                <w:rFonts w:asciiTheme="majorBidi" w:hAnsiTheme="majorBidi" w:cstheme="majorBidi"/>
+                <w:sz w:val="24"/>
+              </w:rPr>
+              <w:t>0.0019</w:t>
+            </w:r>
+          </w:p>
+        </w:tc>
+        <w:tc>
+          <w:tcPr>
+            <w:tcW w:w="1979" w:type="dxa"/>
+          </w:tcPr>
+          <w:p>
+            <w:pPr>
+              <w:rPr>
+                <w:rFonts w:asciiTheme="majorBidi" w:hAnsiTheme="majorBidi" w:cstheme="majorBidi"/>
+                <w:sz w:val="24"/>
+              </w:rPr>
+            </w:pPr>
+            <w:r>
+              <w:rPr>
+                <w:rFonts w:asciiTheme="majorBidi" w:hAnsiTheme="majorBidi" w:cstheme="majorBidi"/>
+                <w:sz w:val="24"/>
+              </w:rPr>
+              <w:t>0.658</w:t>
+            </w:r>
+            <w:r>
+              <w:rPr>
+                <w:rFonts w:asciiTheme="majorBidi" w:hAnsiTheme="majorBidi" w:cstheme="majorBidi"/>
+                <w:sz w:val="24"/>
+              </w:rPr>
+              <w:t>7</w:t>
+            </w:r>
+          </w:p>
+          <w:p>
+            <w:pPr>
+              <w:rPr>
+                <w:rFonts w:asciiTheme="majorBidi" w:hAnsiTheme="majorBidi" w:cstheme="majorBidi"/>
+                <w:sz w:val="24"/>
+              </w:rPr>
+            </w:pPr>
+          </w:p>
+        </w:tc>
+        <w:tc>
+          <w:tcPr>
+            <w:tcW w:w="2536" w:type="dxa"/>
+          </w:tcPr>
+          <w:p>
+            <w:pPr>
+              <w:rPr>
+                <w:rFonts w:asciiTheme="majorBidi" w:hAnsiTheme="majorBidi" w:cstheme="majorBidi"/>
+                <w:sz w:val="24"/>
+              </w:rPr>
+            </w:pPr>
+            <w:r>
+              <w:rPr>
+                <w:rFonts w:asciiTheme="majorBidi" w:hAnsiTheme="majorBidi" w:cstheme="majorBidi"/>
+                <w:sz w:val="24"/>
+              </w:rPr>
+              <w:t>0.0382</w:t>
+            </w:r>
+          </w:p>
+        </w:tc>
+        <w:tc>
+          <w:tcPr>
+            <w:tcW w:w="2068" w:type="dxa"/>
+          </w:tcPr>
+          <w:p>
+            <w:pPr>
+              <w:rPr>
+                <w:rFonts w:asciiTheme="majorBidi" w:hAnsiTheme="majorBidi"/>
+                <w:sz w:val="24"/>
+              </w:rPr>
+            </w:pPr>
+            <w:r>
+              <w:rPr>
+                <w:rFonts w:asciiTheme="majorBidi" w:hAnsiTheme="majorBidi"/>
+                <w:sz w:val="24"/>
+              </w:rPr>
+              <w:t>4.9036</w:t>
             </w:r>
           </w:p>
           <w:p>
@@ -693,7 +787,7 @@
       <w:tr>
         <w:tc>
           <w:tcPr>
-            <w:tcW w:w="1736" w:type="dxa"/>
+            <w:tcW w:w="2741" w:type="dxa"/>
           </w:tcPr>
           <w:p>
             <w:pPr>
@@ -762,7 +856,7 @@
         </w:tc>
         <w:tc>
           <w:tcPr>
-            <w:tcW w:w="1803" w:type="dxa"/>
+            <w:tcW w:w="1725" w:type="dxa"/>
           </w:tcPr>
           <w:p>
             <w:pPr>
@@ -783,66 +877,88 @@
                 <w:rFonts w:asciiTheme="majorBidi" w:hAnsiTheme="majorBidi" w:cstheme="majorBidi"/>
                 <w:sz w:val="24"/>
               </w:rPr>
-              <w:t>481252477</w:t>
-            </w:r>
-          </w:p>
-        </w:tc>
-        <w:tc>
-          <w:tcPr>
-            <w:tcW w:w="2444" w:type="dxa"/>
-          </w:tcPr>
-          <w:p>
-            <w:pPr>
-              <w:rPr>
-                <w:rFonts w:asciiTheme="majorBidi" w:hAnsiTheme="majorBidi" w:cstheme="majorBidi"/>
-                <w:sz w:val="24"/>
-              </w:rPr>
-            </w:pPr>
-            <w:r>
-              <w:rPr>
-                <w:rFonts w:asciiTheme="majorBidi" w:hAnsiTheme="majorBidi" w:cstheme="majorBidi"/>
-                <w:sz w:val="24"/>
-              </w:rPr>
-              <w:t>0.002228871</w:t>
-            </w:r>
-          </w:p>
-        </w:tc>
-        <w:tc>
-          <w:tcPr>
-            <w:tcW w:w="2316" w:type="dxa"/>
-          </w:tcPr>
-          <w:p>
-            <w:pPr>
-              <w:rPr>
-                <w:rFonts w:asciiTheme="majorBidi" w:hAnsiTheme="majorBidi" w:cstheme="majorBidi"/>
-                <w:sz w:val="24"/>
-              </w:rPr>
-            </w:pPr>
-          </w:p>
-        </w:tc>
-        <w:tc>
-          <w:tcPr>
-            <w:tcW w:w="2556" w:type="dxa"/>
-          </w:tcPr>
-          <w:p>
-            <w:pPr>
-              <w:rPr>
-                <w:rFonts w:asciiTheme="majorBidi" w:hAnsiTheme="majorBidi" w:cstheme="majorBidi"/>
-                <w:sz w:val="24"/>
-              </w:rPr>
-            </w:pPr>
-            <w:r>
-              <w:rPr>
-                <w:rFonts w:asciiTheme="majorBidi" w:hAnsiTheme="majorBidi" w:cstheme="majorBidi"/>
-                <w:sz w:val="24"/>
-              </w:rPr>
-              <w:t>0.03839898698204262</w:t>
-            </w:r>
-          </w:p>
-        </w:tc>
-        <w:tc>
-          <w:tcPr>
-            <w:tcW w:w="2316" w:type="dxa"/>
+              <w:t>481</w:t>
+            </w:r>
+            <w:r>
+              <w:rPr>
+                <w:rFonts w:asciiTheme="majorBidi" w:hAnsiTheme="majorBidi" w:cstheme="majorBidi"/>
+                <w:sz w:val="24"/>
+              </w:rPr>
+              <w:t>3</w:t>
+            </w:r>
+          </w:p>
+        </w:tc>
+        <w:tc>
+          <w:tcPr>
+            <w:tcW w:w="2122" w:type="dxa"/>
+          </w:tcPr>
+          <w:p>
+            <w:pPr>
+              <w:rPr>
+                <w:rFonts w:asciiTheme="majorBidi" w:hAnsiTheme="majorBidi" w:cstheme="majorBidi"/>
+                <w:sz w:val="24"/>
+              </w:rPr>
+            </w:pPr>
+            <w:r>
+              <w:rPr>
+                <w:rFonts w:asciiTheme="majorBidi" w:hAnsiTheme="majorBidi" w:cstheme="majorBidi"/>
+                <w:sz w:val="24"/>
+              </w:rPr>
+              <w:t>0.0022</w:t>
+            </w:r>
+          </w:p>
+        </w:tc>
+        <w:tc>
+          <w:tcPr>
+            <w:tcW w:w="1979" w:type="dxa"/>
+          </w:tcPr>
+          <w:p>
+            <w:pPr>
+              <w:rPr>
+                <w:rFonts w:asciiTheme="majorBidi" w:hAnsiTheme="majorBidi" w:cstheme="majorBidi"/>
+                <w:sz w:val="24"/>
+              </w:rPr>
+            </w:pPr>
+            <w:r>
+              <w:rPr>
+                <w:rFonts w:asciiTheme="majorBidi" w:hAnsiTheme="majorBidi" w:cstheme="majorBidi"/>
+                <w:sz w:val="24"/>
+              </w:rPr>
+              <w:t>0.7137</w:t>
+            </w:r>
+          </w:p>
+          <w:p>
+            <w:pPr>
+              <w:rPr>
+                <w:rFonts w:asciiTheme="majorBidi" w:hAnsiTheme="majorBidi" w:cstheme="majorBidi"/>
+                <w:sz w:val="24"/>
+              </w:rPr>
+            </w:pPr>
+          </w:p>
+        </w:tc>
+        <w:tc>
+          <w:tcPr>
+            <w:tcW w:w="2536" w:type="dxa"/>
+          </w:tcPr>
+          <w:p>
+            <w:pPr>
+              <w:rPr>
+                <w:rFonts w:asciiTheme="majorBidi" w:hAnsiTheme="majorBidi" w:cstheme="majorBidi"/>
+                <w:sz w:val="24"/>
+              </w:rPr>
+            </w:pPr>
+            <w:r>
+              <w:rPr>
+                <w:rFonts w:asciiTheme="majorBidi" w:hAnsiTheme="majorBidi" w:cstheme="majorBidi"/>
+                <w:sz w:val="24"/>
+              </w:rPr>
+              <w:t>0.0383</w:t>
+            </w:r>
+          </w:p>
+        </w:tc>
+        <w:tc>
+          <w:tcPr>
+            <w:tcW w:w="2068" w:type="dxa"/>
           </w:tcPr>
           <w:p>
             <w:pPr>
@@ -872,7 +988,7 @@
       <w:tr>
         <w:tc>
           <w:tcPr>
-            <w:tcW w:w="1736" w:type="dxa"/>
+            <w:tcW w:w="2741" w:type="dxa"/>
           </w:tcPr>
           <w:p>
             <w:pPr>
@@ -931,94 +1047,116 @@
         </w:tc>
         <w:tc>
           <w:tcPr>
-            <w:tcW w:w="1803" w:type="dxa"/>
-          </w:tcPr>
-          <w:p>
-            <w:pPr>
-              <w:rPr>
-                <w:rFonts w:asciiTheme="majorBidi" w:hAnsiTheme="majorBidi" w:cstheme="majorBidi"/>
-                <w:sz w:val="24"/>
-              </w:rPr>
-            </w:pPr>
-            <w:r>
-              <w:rPr>
-                <w:rFonts w:asciiTheme="majorBidi" w:hAnsiTheme="majorBidi" w:cstheme="majorBidi"/>
-                <w:sz w:val="24"/>
-              </w:rPr>
-              <w:t>0.379369798</w:t>
-            </w:r>
-          </w:p>
-        </w:tc>
-        <w:tc>
-          <w:tcPr>
-            <w:tcW w:w="2444" w:type="dxa"/>
-          </w:tcPr>
-          <w:p>
-            <w:pPr>
-              <w:rPr>
-                <w:rFonts w:asciiTheme="majorBidi" w:hAnsiTheme="majorBidi" w:cstheme="majorBidi"/>
-                <w:sz w:val="24"/>
-              </w:rPr>
-            </w:pPr>
-            <w:r>
-              <w:rPr>
-                <w:rFonts w:asciiTheme="majorBidi" w:hAnsiTheme="majorBidi" w:cstheme="majorBidi"/>
-                <w:sz w:val="24"/>
-              </w:rPr>
-              <w:t>0.001416642</w:t>
-            </w:r>
-          </w:p>
-        </w:tc>
-        <w:tc>
-          <w:tcPr>
-            <w:tcW w:w="2316" w:type="dxa"/>
-          </w:tcPr>
-          <w:p>
-            <w:pPr>
-              <w:rPr>
-                <w:rFonts w:asciiTheme="majorBidi" w:hAnsiTheme="majorBidi" w:cstheme="majorBidi"/>
-                <w:sz w:val="24"/>
-              </w:rPr>
-            </w:pPr>
-          </w:p>
-        </w:tc>
-        <w:tc>
-          <w:tcPr>
-            <w:tcW w:w="2556" w:type="dxa"/>
-          </w:tcPr>
-          <w:p>
-            <w:pPr>
-              <w:rPr>
-                <w:rFonts w:asciiTheme="majorBidi" w:hAnsiTheme="majorBidi" w:cstheme="majorBidi"/>
-                <w:sz w:val="24"/>
-              </w:rPr>
-            </w:pPr>
-            <w:r>
-              <w:rPr>
-                <w:rFonts w:asciiTheme="majorBidi" w:hAnsiTheme="majorBidi" w:cstheme="majorBidi"/>
-                <w:sz w:val="24"/>
-              </w:rPr>
-              <w:t>0.03772497653356882</w:t>
-            </w:r>
-          </w:p>
-        </w:tc>
-        <w:tc>
-          <w:tcPr>
-            <w:tcW w:w="2316" w:type="dxa"/>
-          </w:tcPr>
-          <w:p>
-            <w:pPr>
-              <w:rPr>
-                <w:rFonts w:asciiTheme="majorBidi" w:hAnsiTheme="majorBidi"/>
-                <w:sz w:val="24"/>
-              </w:rPr>
-            </w:pPr>
-            <w:r>
-              <w:rPr>
-                <w:rFonts w:asciiTheme="majorBidi" w:hAnsiTheme="majorBidi"/>
-                <w:sz w:val="24"/>
-              </w:rPr>
-              <w:t>4.97433</w:t>
+            <w:tcW w:w="1725" w:type="dxa"/>
+          </w:tcPr>
+          <w:p>
+            <w:pPr>
+              <w:rPr>
+                <w:rFonts w:asciiTheme="majorBidi" w:hAnsiTheme="majorBidi" w:cstheme="majorBidi"/>
+                <w:sz w:val="24"/>
+              </w:rPr>
+            </w:pPr>
+            <w:r>
+              <w:rPr>
+                <w:rFonts w:asciiTheme="majorBidi" w:hAnsiTheme="majorBidi" w:cstheme="majorBidi"/>
+                <w:sz w:val="24"/>
+              </w:rPr>
+              <w:t>0.379</w:t>
+            </w:r>
+            <w:r>
+              <w:rPr>
+                <w:rFonts w:asciiTheme="majorBidi" w:hAnsiTheme="majorBidi" w:cstheme="majorBidi"/>
+                <w:sz w:val="24"/>
+              </w:rPr>
+              <w:t>4</w:t>
+            </w:r>
+          </w:p>
+        </w:tc>
+        <w:tc>
+          <w:tcPr>
+            <w:tcW w:w="2122" w:type="dxa"/>
+          </w:tcPr>
+          <w:p>
+            <w:pPr>
+              <w:rPr>
+                <w:rFonts w:asciiTheme="majorBidi" w:hAnsiTheme="majorBidi" w:cstheme="majorBidi"/>
+                <w:sz w:val="24"/>
+              </w:rPr>
+            </w:pPr>
+            <w:r>
+              <w:rPr>
+                <w:rFonts w:asciiTheme="majorBidi" w:hAnsiTheme="majorBidi" w:cstheme="majorBidi"/>
+                <w:sz w:val="24"/>
+              </w:rPr>
+              <w:t>0.0014</w:t>
+            </w:r>
+          </w:p>
+        </w:tc>
+        <w:tc>
+          <w:tcPr>
+            <w:tcW w:w="1979" w:type="dxa"/>
+          </w:tcPr>
+          <w:p>
+            <w:pPr>
+              <w:rPr>
+                <w:rFonts w:asciiTheme="majorBidi" w:hAnsiTheme="majorBidi" w:cstheme="majorBidi"/>
+                <w:sz w:val="24"/>
+              </w:rPr>
+            </w:pPr>
+            <w:r>
+              <w:rPr>
+                <w:rFonts w:asciiTheme="majorBidi" w:hAnsiTheme="majorBidi" w:cstheme="majorBidi"/>
+                <w:sz w:val="24"/>
+              </w:rPr>
+              <w:t>0.6820</w:t>
+            </w:r>
+          </w:p>
+          <w:p>
+            <w:pPr>
+              <w:rPr>
+                <w:rFonts w:asciiTheme="majorBidi" w:hAnsiTheme="majorBidi" w:cstheme="majorBidi"/>
+                <w:sz w:val="24"/>
+              </w:rPr>
+            </w:pPr>
+          </w:p>
+        </w:tc>
+        <w:tc>
+          <w:tcPr>
+            <w:tcW w:w="2536" w:type="dxa"/>
+          </w:tcPr>
+          <w:p>
+            <w:pPr>
+              <w:rPr>
+                <w:rFonts w:asciiTheme="majorBidi" w:hAnsiTheme="majorBidi" w:cstheme="majorBidi"/>
+                <w:sz w:val="24"/>
+              </w:rPr>
+            </w:pPr>
+            <w:r>
+              <w:rPr>
+                <w:rFonts w:asciiTheme="majorBidi" w:hAnsiTheme="majorBidi" w:cstheme="majorBidi"/>
+                <w:sz w:val="24"/>
+              </w:rPr>
+              <w:t>0.0377</w:t>
+            </w:r>
+          </w:p>
+        </w:tc>
+        <w:tc>
+          <w:tcPr>
+            <w:tcW w:w="2068" w:type="dxa"/>
+          </w:tcPr>
+          <w:p>
+            <w:pPr>
+              <w:rPr>
+                <w:rFonts w:asciiTheme="majorBidi" w:hAnsiTheme="majorBidi"/>
+                <w:sz w:val="24"/>
+              </w:rPr>
+            </w:pPr>
+            <w:r>
+              <w:rPr>
+                <w:rFonts w:asciiTheme="majorBidi" w:hAnsiTheme="majorBidi"/>
+                <w:sz w:val="24"/>
+              </w:rPr>
+              <w:t>4.9743</w:t>
             </w:r>
           </w:p>
           <w:p>
@@ -1034,7 +1172,7 @@
       <w:tr>
         <w:tc>
           <w:tcPr>
-            <w:tcW w:w="1736" w:type="dxa"/>
+            <w:tcW w:w="2741" w:type="dxa"/>
           </w:tcPr>
           <w:p>
             <w:pPr>
@@ -1087,60 +1225,89 @@
         </w:tc>
         <w:tc>
           <w:tcPr>
-            <w:tcW w:w="1803" w:type="dxa"/>
-          </w:tcPr>
-          <w:p>
-            <w:pPr>
-              <w:rPr>
-                <w:rFonts w:asciiTheme="majorBidi" w:hAnsiTheme="majorBidi" w:cstheme="majorBidi"/>
-                <w:sz w:val="24"/>
-              </w:rPr>
-            </w:pPr>
-            <w:r>
-              <w:rPr>
-                <w:rFonts w:asciiTheme="majorBidi" w:hAnsiTheme="majorBidi" w:cstheme="majorBidi"/>
-                <w:sz w:val="24"/>
-              </w:rPr>
-              <w:t>0.385087198</w:t>
-            </w:r>
-          </w:p>
-        </w:tc>
-        <w:tc>
-          <w:tcPr>
-            <w:tcW w:w="2444" w:type="dxa"/>
-          </w:tcPr>
-          <w:p>
-            <w:pPr>
-              <w:rPr>
-                <w:rFonts w:asciiTheme="majorBidi" w:hAnsiTheme="majorBidi" w:cstheme="majorBidi"/>
-                <w:sz w:val="24"/>
-              </w:rPr>
-            </w:pPr>
-            <w:r>
-              <w:rPr>
-                <w:rFonts w:asciiTheme="majorBidi" w:hAnsiTheme="majorBidi" w:cstheme="majorBidi"/>
-                <w:sz w:val="24"/>
-              </w:rPr>
-              <w:t>0.001694450</w:t>
-            </w:r>
-          </w:p>
-        </w:tc>
-        <w:tc>
-          <w:tcPr>
-            <w:tcW w:w="2316" w:type="dxa"/>
-          </w:tcPr>
-          <w:p>
-            <w:pPr>
-              <w:rPr>
-                <w:rFonts w:asciiTheme="majorBidi" w:hAnsiTheme="majorBidi" w:cstheme="majorBidi"/>
-                <w:sz w:val="24"/>
-              </w:rPr>
-            </w:pPr>
-          </w:p>
-        </w:tc>
-        <w:tc>
-          <w:tcPr>
-            <w:tcW w:w="2556" w:type="dxa"/>
+            <w:tcW w:w="1725" w:type="dxa"/>
+          </w:tcPr>
+          <w:p>
+            <w:pPr>
+              <w:rPr>
+                <w:rFonts w:asciiTheme="majorBidi" w:hAnsiTheme="majorBidi" w:cstheme="majorBidi"/>
+                <w:sz w:val="24"/>
+              </w:rPr>
+            </w:pPr>
+            <w:r>
+              <w:rPr>
+                <w:rFonts w:asciiTheme="majorBidi" w:hAnsiTheme="majorBidi" w:cstheme="majorBidi"/>
+                <w:sz w:val="24"/>
+              </w:rPr>
+              <w:t>0.385</w:t>
+            </w:r>
+            <w:r>
+              <w:rPr>
+                <w:rFonts w:asciiTheme="majorBidi" w:hAnsiTheme="majorBidi" w:cstheme="majorBidi"/>
+                <w:sz w:val="24"/>
+              </w:rPr>
+              <w:t>1</w:t>
+            </w:r>
+          </w:p>
+        </w:tc>
+        <w:tc>
+          <w:tcPr>
+            <w:tcW w:w="2122" w:type="dxa"/>
+          </w:tcPr>
+          <w:p>
+            <w:pPr>
+              <w:rPr>
+                <w:rFonts w:asciiTheme="majorBidi" w:hAnsiTheme="majorBidi" w:cstheme="majorBidi"/>
+                <w:sz w:val="24"/>
+              </w:rPr>
+            </w:pPr>
+            <w:r>
+              <w:rPr>
+                <w:rFonts w:asciiTheme="majorBidi" w:hAnsiTheme="majorBidi" w:cstheme="majorBidi"/>
+                <w:sz w:val="24"/>
+              </w:rPr>
+              <w:t>0.001</w:t>
+            </w:r>
+            <w:r>
+              <w:rPr>
+                <w:rFonts w:asciiTheme="majorBidi" w:hAnsiTheme="majorBidi" w:cstheme="majorBidi"/>
+                <w:sz w:val="24"/>
+              </w:rPr>
+              <w:t>7</w:t>
+            </w:r>
+          </w:p>
+        </w:tc>
+        <w:tc>
+          <w:tcPr>
+            <w:tcW w:w="1979" w:type="dxa"/>
+          </w:tcPr>
+          <w:p>
+            <w:pPr>
+              <w:rPr>
+                <w:rFonts w:asciiTheme="majorBidi" w:hAnsiTheme="majorBidi" w:cstheme="majorBidi"/>
+                <w:sz w:val="24"/>
+              </w:rPr>
+            </w:pPr>
+            <w:r>
+              <w:rPr>
+                <w:rFonts w:asciiTheme="majorBidi" w:hAnsiTheme="majorBidi" w:cstheme="majorBidi"/>
+                <w:sz w:val="24"/>
+              </w:rPr>
+              <w:t>0.6639</w:t>
+            </w:r>
+          </w:p>
+          <w:p>
+            <w:pPr>
+              <w:rPr>
+                <w:rFonts w:asciiTheme="majorBidi" w:hAnsiTheme="majorBidi" w:cstheme="majorBidi"/>
+                <w:sz w:val="24"/>
+              </w:rPr>
+            </w:pPr>
+          </w:p>
+        </w:tc>
+        <w:tc>
+          <w:tcPr>
+            <w:tcW w:w="2536" w:type="dxa"/>
           </w:tcPr>
           <w:p>
             <w:pPr>
@@ -1161,13 +1328,13 @@
                 <w:rFonts w:asciiTheme="majorBidi" w:hAnsiTheme="majorBidi" w:cstheme="majorBidi"/>
                 <w:sz w:val="24"/>
               </w:rPr>
-              <w:t>03785609165768803,</w:t>
-            </w:r>
-          </w:p>
-        </w:tc>
-        <w:tc>
-          <w:tcPr>
-            <w:tcW w:w="2316" w:type="dxa"/>
+              <w:t>0378</w:t>
+            </w:r>
+          </w:p>
+        </w:tc>
+        <w:tc>
+          <w:tcPr>
+            <w:tcW w:w="2068" w:type="dxa"/>
           </w:tcPr>
           <w:p>
             <w:pPr>
@@ -1197,7 +1364,7 @@
       <w:tr>
         <w:tc>
           <w:tcPr>
-            <w:tcW w:w="1736" w:type="dxa"/>
+            <w:tcW w:w="2741" w:type="dxa"/>
           </w:tcPr>
           <w:p>
             <w:pPr>
@@ -1257,335 +1424,77 @@
         </w:tc>
         <w:tc>
           <w:tcPr>
-            <w:tcW w:w="1803" w:type="dxa"/>
-          </w:tcPr>
-          <w:p>
-            <w:pPr>
-              <w:rPr>
-                <w:rFonts w:asciiTheme="majorBidi" w:hAnsiTheme="majorBidi" w:cstheme="majorBidi"/>
-                <w:sz w:val="24"/>
-              </w:rPr>
-            </w:pPr>
-            <w:r>
-              <w:rPr>
-                <w:rFonts w:asciiTheme="majorBidi" w:hAnsiTheme="majorBidi" w:cstheme="majorBidi"/>
-                <w:sz w:val="24"/>
-              </w:rPr>
-              <w:t>0.419193421</w:t>
-            </w:r>
-          </w:p>
-        </w:tc>
-        <w:tc>
-          <w:tcPr>
-            <w:tcW w:w="2444" w:type="dxa"/>
-          </w:tcPr>
-          <w:p>
-            <w:pPr>
-              <w:rPr>
-                <w:rFonts w:asciiTheme="majorBidi" w:hAnsiTheme="majorBidi" w:cstheme="majorBidi"/>
-                <w:sz w:val="24"/>
-              </w:rPr>
-            </w:pPr>
-            <w:r>
-              <w:rPr>
-                <w:rFonts w:asciiTheme="majorBidi" w:hAnsiTheme="majorBidi" w:cstheme="majorBidi"/>
-                <w:sz w:val="24"/>
-              </w:rPr>
-              <w:t>0.002046413</w:t>
-            </w:r>
-          </w:p>
-        </w:tc>
-        <w:tc>
-          <w:tcPr>
-            <w:tcW w:w="2316" w:type="dxa"/>
-          </w:tcPr>
-          <w:p>
-            <w:pPr>
-              <w:rPr>
-                <w:rFonts w:asciiTheme="majorBidi" w:hAnsiTheme="majorBidi" w:cstheme="majorBidi"/>
-                <w:sz w:val="24"/>
-              </w:rPr>
-            </w:pPr>
-          </w:p>
-        </w:tc>
-        <w:tc>
-          <w:tcPr>
-            <w:tcW w:w="2556" w:type="dxa"/>
-          </w:tcPr>
-          <w:p>
-            <w:pPr>
-              <w:rPr>
-                <w:rFonts w:asciiTheme="majorBidi" w:hAnsiTheme="majorBidi" w:cstheme="majorBidi"/>
-                <w:sz w:val="24"/>
-              </w:rPr>
-            </w:pPr>
-            <w:r>
-              <w:rPr>
-                <w:rFonts w:asciiTheme="majorBidi" w:hAnsiTheme="majorBidi" w:cstheme="majorBidi"/>
-                <w:sz w:val="24"/>
-              </w:rPr>
-              <w:t>0.</w:t>
-            </w:r>
-            <w:r>
-              <w:rPr>
-                <w:rFonts w:asciiTheme="majorBidi" w:hAnsiTheme="majorBidi" w:cstheme="majorBidi"/>
-                <w:sz w:val="24"/>
-              </w:rPr>
-              <w:t>0343963508707004</w:t>
-            </w:r>
-          </w:p>
-        </w:tc>
-        <w:tc>
-          <w:tcPr>
-            <w:tcW w:w="2316" w:type="dxa"/>
-          </w:tcPr>
-          <w:p>
-            <w:pPr>
-              <w:rPr>
-                <w:rFonts w:asciiTheme="majorBidi" w:hAnsiTheme="majorBidi"/>
-                <w:sz w:val="24"/>
-              </w:rPr>
-            </w:pPr>
-            <w:r>
-              <w:rPr>
-                <w:rFonts w:asciiTheme="majorBidi" w:hAnsiTheme="majorBidi"/>
-                <w:sz w:val="24"/>
-              </w:rPr>
-              <w:t>4.84481</w:t>
-            </w:r>
-          </w:p>
-          <w:p>
-            <w:pPr>
-              <w:rPr>
-                <w:rFonts w:asciiTheme="majorBidi" w:hAnsiTheme="majorBidi"/>
-                <w:sz w:val="24"/>
-              </w:rPr>
-            </w:pPr>
-          </w:p>
-        </w:tc>
-      </w:tr>
-      <w:tr>
-        <w:tc>
-          <w:tcPr>
-            <w:tcW w:w="1736" w:type="dxa"/>
-          </w:tcPr>
-          <w:p>
-            <w:pPr>
-              <w:rPr>
-                <w:rFonts w:asciiTheme="majorBidi" w:hAnsiTheme="majorBidi"/>
-                <w:sz w:val="24"/>
-              </w:rPr>
-            </w:pPr>
-            <w:r>
-              <w:rPr>
-                <w:rFonts w:asciiTheme="majorBidi" w:hAnsiTheme="majorBidi"/>
-                <w:sz w:val="24"/>
-              </w:rPr>
-              <w:t>Random-Baseline</w:t>
-            </w:r>
-          </w:p>
-        </w:tc>
-        <w:tc>
-          <w:tcPr>
-            <w:tcW w:w="1803" w:type="dxa"/>
-          </w:tcPr>
-          <w:p>
-            <w:pPr>
-              <w:rPr>
-                <w:rFonts w:asciiTheme="majorBidi" w:hAnsiTheme="majorBidi" w:cstheme="majorBidi"/>
-                <w:sz w:val="24"/>
-              </w:rPr>
-            </w:pPr>
-          </w:p>
-        </w:tc>
-        <w:tc>
-          <w:tcPr>
-            <w:tcW w:w="2444" w:type="dxa"/>
-          </w:tcPr>
-          <w:p>
-            <w:pPr>
-              <w:rPr>
-                <w:rFonts w:asciiTheme="majorBidi" w:hAnsiTheme="majorBidi" w:cstheme="majorBidi"/>
-                <w:sz w:val="24"/>
-              </w:rPr>
-            </w:pPr>
-          </w:p>
-        </w:tc>
-        <w:tc>
-          <w:tcPr>
-            <w:tcW w:w="2316" w:type="dxa"/>
-          </w:tcPr>
-          <w:p>
-            <w:pPr>
-              <w:rPr>
-                <w:rFonts w:asciiTheme="majorBidi" w:hAnsiTheme="majorBidi" w:cstheme="majorBidi"/>
-                <w:sz w:val="24"/>
-              </w:rPr>
-            </w:pPr>
-          </w:p>
-        </w:tc>
-        <w:tc>
-          <w:tcPr>
-            <w:tcW w:w="2556" w:type="dxa"/>
-          </w:tcPr>
-          <w:p>
-            <w:pPr>
-              <w:rPr>
-                <w:rFonts w:asciiTheme="majorBidi" w:hAnsiTheme="majorBidi" w:cstheme="majorBidi"/>
-                <w:sz w:val="24"/>
-              </w:rPr>
-            </w:pPr>
-          </w:p>
-        </w:tc>
-        <w:tc>
-          <w:tcPr>
-            <w:tcW w:w="2316" w:type="dxa"/>
-          </w:tcPr>
-          <w:p>
-            <w:pPr>
-              <w:rPr>
-                <w:rFonts w:asciiTheme="majorBidi" w:hAnsiTheme="majorBidi" w:cstheme="majorBidi"/>
-                <w:sz w:val="24"/>
-              </w:rPr>
-            </w:pPr>
-          </w:p>
-        </w:tc>
-      </w:tr>
-      <w:tr>
-        <w:tc>
-          <w:tcPr>
-            <w:tcW w:w="1736" w:type="dxa"/>
-          </w:tcPr>
-          <w:p>
-            <w:pPr>
-              <w:rPr>
-                <w:rFonts w:asciiTheme="majorBidi" w:hAnsiTheme="majorBidi" w:cstheme="majorBidi"/>
-                <w:sz w:val="24"/>
-              </w:rPr>
-            </w:pPr>
-            <w:r>
-              <w:rPr>
-                <w:rFonts w:asciiTheme="majorBidi" w:hAnsiTheme="majorBidi" w:cstheme="majorBidi"/>
-                <w:sz w:val="24"/>
-              </w:rPr>
-              <w:t>Video-Based</w:t>
-            </w:r>
-            <w:r>
-              <w:rPr>
-                <w:rFonts w:asciiTheme="majorBidi" w:hAnsiTheme="majorBidi" w:cstheme="majorBidi"/>
-                <w:sz w:val="24"/>
-              </w:rPr>
-              <w:t>(</w:t>
-            </w:r>
-            <w:proofErr w:type="gramStart"/>
-            <w:r>
-              <w:rPr>
-                <w:rFonts w:asciiTheme="majorBidi" w:hAnsiTheme="majorBidi" w:cstheme="majorBidi"/>
-                <w:sz w:val="24"/>
-              </w:rPr>
-              <w:t>cosine,</w:t>
-            </w:r>
-            <w:r>
-              <w:rPr>
-                <w:rFonts w:asciiTheme="majorBidi" w:hAnsiTheme="majorBidi" w:cstheme="majorBidi"/>
-                <w:sz w:val="24"/>
-              </w:rPr>
-              <w:t>vgg</w:t>
-            </w:r>
-            <w:proofErr w:type="gramEnd"/>
-            <w:r>
-              <w:rPr>
-                <w:rFonts w:asciiTheme="majorBidi" w:hAnsiTheme="majorBidi" w:cstheme="majorBidi"/>
-                <w:sz w:val="24"/>
-              </w:rPr>
-              <w:t>19</w:t>
-            </w:r>
-            <w:r>
-              <w:rPr>
-                <w:rFonts w:asciiTheme="majorBidi" w:hAnsiTheme="majorBidi" w:cstheme="majorBidi"/>
-                <w:sz w:val="24"/>
-              </w:rPr>
-              <w:t>)</w:t>
-            </w:r>
-          </w:p>
-        </w:tc>
-        <w:tc>
-          <w:tcPr>
-            <w:tcW w:w="1803" w:type="dxa"/>
-          </w:tcPr>
-          <w:p>
-            <w:pPr>
-              <w:rPr>
-                <w:rFonts w:asciiTheme="majorBidi" w:hAnsiTheme="majorBidi" w:cstheme="majorBidi"/>
-                <w:sz w:val="24"/>
-              </w:rPr>
-            </w:pPr>
-            <w:r>
-              <w:rPr>
-                <w:rFonts w:asciiTheme="majorBidi" w:hAnsiTheme="majorBidi" w:cstheme="majorBidi"/>
-                <w:sz w:val="24"/>
-              </w:rPr>
-              <w:t>0.327831170</w:t>
-            </w:r>
-          </w:p>
-        </w:tc>
-        <w:tc>
-          <w:tcPr>
-            <w:tcW w:w="2444" w:type="dxa"/>
-          </w:tcPr>
-          <w:p>
-            <w:pPr>
-              <w:rPr>
-                <w:rFonts w:asciiTheme="majorBidi" w:hAnsiTheme="majorBidi" w:cstheme="majorBidi"/>
-                <w:sz w:val="24"/>
-              </w:rPr>
-            </w:pPr>
-            <w:r>
-              <w:rPr>
-                <w:rFonts w:asciiTheme="majorBidi" w:hAnsiTheme="majorBidi" w:cstheme="majorBidi"/>
-                <w:sz w:val="24"/>
-              </w:rPr>
-              <w:t>0.000955034</w:t>
-            </w:r>
-          </w:p>
-        </w:tc>
-        <w:tc>
-          <w:tcPr>
-            <w:tcW w:w="2316" w:type="dxa"/>
-          </w:tcPr>
-          <w:p>
-            <w:pPr>
-              <w:rPr>
-                <w:rFonts w:asciiTheme="majorBidi" w:hAnsiTheme="majorBidi" w:cstheme="majorBidi"/>
-                <w:sz w:val="24"/>
-              </w:rPr>
-            </w:pPr>
-          </w:p>
-        </w:tc>
-        <w:tc>
-          <w:tcPr>
-            <w:tcW w:w="2556" w:type="dxa"/>
-          </w:tcPr>
-          <w:p>
-            <w:pPr>
-              <w:rPr>
-                <w:rFonts w:asciiTheme="majorBidi" w:hAnsiTheme="majorBidi" w:cstheme="majorBidi"/>
-                <w:sz w:val="24"/>
-              </w:rPr>
-            </w:pPr>
-            <w:r>
-              <w:rPr>
-                <w:rFonts w:asciiTheme="majorBidi" w:hAnsiTheme="majorBidi" w:cstheme="majorBidi"/>
-                <w:sz w:val="24"/>
-              </w:rPr>
-              <w:t>0.037394347</w:t>
-            </w:r>
-          </w:p>
-        </w:tc>
-        <w:tc>
-          <w:tcPr>
-            <w:tcW w:w="2316" w:type="dxa"/>
-          </w:tcPr>
+            <w:tcW w:w="1725" w:type="dxa"/>
+          </w:tcPr>
+          <w:p>
+            <w:pPr>
+              <w:rPr>
+                <w:rFonts w:asciiTheme="majorBidi" w:hAnsiTheme="majorBidi" w:cstheme="majorBidi"/>
+                <w:sz w:val="24"/>
+              </w:rPr>
+            </w:pPr>
+            <w:r>
+              <w:rPr>
+                <w:rFonts w:asciiTheme="majorBidi" w:hAnsiTheme="majorBidi" w:cstheme="majorBidi"/>
+                <w:sz w:val="24"/>
+              </w:rPr>
+              <w:t>0.419</w:t>
+            </w:r>
+            <w:r>
+              <w:rPr>
+                <w:rFonts w:asciiTheme="majorBidi" w:hAnsiTheme="majorBidi" w:cstheme="majorBidi"/>
+                <w:sz w:val="24"/>
+              </w:rPr>
+              <w:t>2</w:t>
+            </w:r>
+          </w:p>
+        </w:tc>
+        <w:tc>
+          <w:tcPr>
+            <w:tcW w:w="2122" w:type="dxa"/>
+          </w:tcPr>
+          <w:p>
+            <w:pPr>
+              <w:rPr>
+                <w:rFonts w:asciiTheme="majorBidi" w:hAnsiTheme="majorBidi" w:cstheme="majorBidi"/>
+                <w:sz w:val="24"/>
+              </w:rPr>
+            </w:pPr>
+            <w:r>
+              <w:rPr>
+                <w:rFonts w:asciiTheme="majorBidi" w:hAnsiTheme="majorBidi" w:cstheme="majorBidi"/>
+                <w:sz w:val="24"/>
+              </w:rPr>
+              <w:t>0.0020</w:t>
+            </w:r>
+          </w:p>
+        </w:tc>
+        <w:tc>
+          <w:tcPr>
+            <w:tcW w:w="1979" w:type="dxa"/>
+          </w:tcPr>
+          <w:p>
+            <w:pPr>
+              <w:pStyle w:val="HTMLVorformatiert"/>
+              <w:rPr>
+                <w:rFonts w:asciiTheme="majorBidi" w:eastAsia="SimSun" w:hAnsiTheme="majorBidi" w:cstheme="majorBidi"/>
+                <w:color w:val="000000"/>
+                <w:sz w:val="24"/>
+                <w:szCs w:val="24"/>
+                <w:lang w:val="en-US"/>
+              </w:rPr>
+            </w:pPr>
+            <w:r>
+              <w:rPr>
+                <w:rFonts w:asciiTheme="majorBidi" w:eastAsia="SimSun" w:hAnsiTheme="majorBidi" w:cstheme="majorBidi"/>
+                <w:color w:val="000000"/>
+                <w:sz w:val="24"/>
+                <w:szCs w:val="24"/>
+                <w:lang w:val="en-US"/>
+              </w:rPr>
+              <w:t>0.6820</w:t>
+            </w:r>
+          </w:p>
           <w:p>
             <w:pPr>
               <w:pStyle w:val="HTMLVorformatiert"/>
@@ -1593,34 +1502,73 @@
               <w:wordWrap w:val="0"/>
               <w:textAlignment w:val="baseline"/>
               <w:rPr>
+                <w:rFonts w:ascii="SimSun" w:eastAsia="SimSun" w:hAnsi="SimSun" w:cs="SimSun"/>
                 <w:color w:val="000000"/>
                 <w:sz w:val="21"/>
                 <w:szCs w:val="21"/>
-              </w:rPr>
-            </w:pPr>
-            <w:r>
-              <w:rPr>
-                <w:color w:val="000000"/>
-                <w:sz w:val="21"/>
-                <w:szCs w:val="21"/>
-              </w:rPr>
-              <w:t>4</w:t>
-            </w:r>
-            <w:r>
-              <w:rPr>
-                <w:rFonts w:asciiTheme="majorBidi" w:eastAsiaTheme="minorEastAsia" w:hAnsiTheme="majorBidi" w:cstheme="minorBidi"/>
-                <w:kern w:val="2"/>
-                <w:sz w:val="24"/>
-                <w:szCs w:val="24"/>
                 <w:lang w:val="en-US" w:eastAsia="zh-CN"/>
               </w:rPr>
-              <w:t>.97154</w:t>
-            </w:r>
-          </w:p>
-          <w:p>
-            <w:pPr>
-              <w:rPr>
-                <w:rFonts w:asciiTheme="majorBidi" w:hAnsiTheme="majorBidi" w:cstheme="majorBidi"/>
+            </w:pPr>
+          </w:p>
+          <w:p>
+            <w:pPr>
+              <w:rPr>
+                <w:rFonts w:asciiTheme="majorBidi" w:hAnsiTheme="majorBidi" w:cstheme="majorBidi"/>
+                <w:sz w:val="24"/>
+              </w:rPr>
+            </w:pPr>
+          </w:p>
+        </w:tc>
+        <w:tc>
+          <w:tcPr>
+            <w:tcW w:w="2536" w:type="dxa"/>
+          </w:tcPr>
+          <w:p>
+            <w:pPr>
+              <w:rPr>
+                <w:rFonts w:asciiTheme="majorBidi" w:hAnsiTheme="majorBidi" w:cstheme="majorBidi"/>
+                <w:sz w:val="24"/>
+              </w:rPr>
+            </w:pPr>
+            <w:r>
+              <w:rPr>
+                <w:rFonts w:asciiTheme="majorBidi" w:hAnsiTheme="majorBidi" w:cstheme="majorBidi"/>
+                <w:sz w:val="24"/>
+              </w:rPr>
+              <w:t>0.</w:t>
+            </w:r>
+            <w:r>
+              <w:rPr>
+                <w:rFonts w:asciiTheme="majorBidi" w:hAnsiTheme="majorBidi" w:cstheme="majorBidi"/>
+                <w:sz w:val="24"/>
+              </w:rPr>
+              <w:t>0343</w:t>
+            </w:r>
+          </w:p>
+        </w:tc>
+        <w:tc>
+          <w:tcPr>
+            <w:tcW w:w="2068" w:type="dxa"/>
+          </w:tcPr>
+          <w:p>
+            <w:pPr>
+              <w:rPr>
+                <w:rFonts w:asciiTheme="majorBidi" w:hAnsiTheme="majorBidi"/>
+                <w:sz w:val="24"/>
+              </w:rPr>
+            </w:pPr>
+            <w:r>
+              <w:rPr>
+                <w:rFonts w:asciiTheme="majorBidi" w:hAnsiTheme="majorBidi"/>
+                <w:sz w:val="24"/>
+              </w:rPr>
+              <w:t>4.8448</w:t>
+            </w:r>
+          </w:p>
+          <w:p>
+            <w:pPr>
+              <w:rPr>
+                <w:rFonts w:asciiTheme="majorBidi" w:hAnsiTheme="majorBidi"/>
                 <w:sz w:val="24"/>
               </w:rPr>
             </w:pPr>
@@ -1630,127 +1578,260 @@
       <w:tr>
         <w:tc>
           <w:tcPr>
-            <w:tcW w:w="1736" w:type="dxa"/>
-          </w:tcPr>
-          <w:p>
-            <w:pPr>
-              <w:rPr>
-                <w:rFonts w:asciiTheme="majorBidi" w:hAnsiTheme="majorBidi" w:cstheme="majorBidi"/>
-                <w:sz w:val="24"/>
-              </w:rPr>
-            </w:pPr>
-            <w:proofErr w:type="spellStart"/>
-            <w:r>
-              <w:rPr>
-                <w:rFonts w:asciiTheme="majorBidi" w:hAnsiTheme="majorBidi" w:cstheme="majorBidi"/>
-                <w:sz w:val="24"/>
-              </w:rPr>
-              <w:t>Videobased</w:t>
-            </w:r>
-            <w:proofErr w:type="spellEnd"/>
-            <w:r>
-              <w:rPr>
-                <w:rFonts w:asciiTheme="majorBidi" w:hAnsiTheme="majorBidi" w:cstheme="majorBidi"/>
-                <w:sz w:val="24"/>
-              </w:rPr>
-              <w:t>(</w:t>
-            </w:r>
-            <w:proofErr w:type="spellStart"/>
+            <w:tcW w:w="2741" w:type="dxa"/>
+          </w:tcPr>
+          <w:p>
+            <w:pPr>
+              <w:rPr>
+                <w:rFonts w:asciiTheme="majorBidi" w:hAnsiTheme="majorBidi"/>
+                <w:sz w:val="24"/>
+              </w:rPr>
+            </w:pPr>
+            <w:r>
+              <w:rPr>
+                <w:rFonts w:asciiTheme="majorBidi" w:hAnsiTheme="majorBidi"/>
+                <w:sz w:val="24"/>
+              </w:rPr>
+              <w:t>Random-Baseline</w:t>
+            </w:r>
+          </w:p>
+        </w:tc>
+        <w:tc>
+          <w:tcPr>
+            <w:tcW w:w="1725" w:type="dxa"/>
+          </w:tcPr>
+          <w:p>
+            <w:pPr>
+              <w:rPr>
+                <w:rFonts w:asciiTheme="majorBidi" w:hAnsiTheme="majorBidi" w:cstheme="majorBidi"/>
+                <w:sz w:val="24"/>
+              </w:rPr>
+            </w:pPr>
+            <w:r>
+              <w:rPr>
+                <w:rFonts w:asciiTheme="majorBidi" w:hAnsiTheme="majorBidi" w:cstheme="majorBidi"/>
+                <w:sz w:val="24"/>
+              </w:rPr>
+              <w:t>0.327</w:t>
+            </w:r>
+            <w:r>
+              <w:rPr>
+                <w:rFonts w:asciiTheme="majorBidi" w:hAnsiTheme="majorBidi" w:cstheme="majorBidi"/>
+                <w:sz w:val="24"/>
+              </w:rPr>
+              <w:t>4</w:t>
+            </w:r>
+          </w:p>
+        </w:tc>
+        <w:tc>
+          <w:tcPr>
+            <w:tcW w:w="2122" w:type="dxa"/>
+          </w:tcPr>
+          <w:p>
+            <w:pPr>
+              <w:rPr>
+                <w:rFonts w:asciiTheme="majorBidi" w:hAnsiTheme="majorBidi" w:cstheme="majorBidi"/>
+                <w:sz w:val="24"/>
+              </w:rPr>
+            </w:pPr>
+            <w:r>
+              <w:rPr>
+                <w:rFonts w:asciiTheme="majorBidi" w:hAnsiTheme="majorBidi" w:cstheme="majorBidi"/>
+                <w:sz w:val="24"/>
+              </w:rPr>
+              <w:t>0.00</w:t>
+            </w:r>
+            <w:r>
+              <w:rPr>
+                <w:rFonts w:asciiTheme="majorBidi" w:hAnsiTheme="majorBidi" w:cstheme="majorBidi"/>
+                <w:sz w:val="24"/>
+              </w:rPr>
+              <w:t>10</w:t>
+            </w:r>
+          </w:p>
+        </w:tc>
+        <w:tc>
+          <w:tcPr>
+            <w:tcW w:w="1979" w:type="dxa"/>
+          </w:tcPr>
+          <w:p>
+            <w:pPr>
+              <w:rPr>
+                <w:rFonts w:asciiTheme="majorBidi" w:hAnsiTheme="majorBidi" w:cstheme="majorBidi"/>
+                <w:sz w:val="24"/>
+              </w:rPr>
+            </w:pPr>
+          </w:p>
+        </w:tc>
+        <w:tc>
+          <w:tcPr>
+            <w:tcW w:w="2536" w:type="dxa"/>
+          </w:tcPr>
+          <w:p>
+            <w:pPr>
+              <w:rPr>
+                <w:rFonts w:asciiTheme="majorBidi" w:hAnsiTheme="majorBidi" w:cstheme="majorBidi"/>
+                <w:sz w:val="24"/>
+              </w:rPr>
+            </w:pPr>
+            <w:r>
+              <w:rPr>
+                <w:rFonts w:asciiTheme="majorBidi" w:hAnsiTheme="majorBidi" w:cstheme="majorBidi"/>
+                <w:sz w:val="24"/>
+              </w:rPr>
+              <w:t>0.0373</w:t>
+            </w:r>
+          </w:p>
+        </w:tc>
+        <w:tc>
+          <w:tcPr>
+            <w:tcW w:w="2068" w:type="dxa"/>
+          </w:tcPr>
+          <w:p>
+            <w:pPr>
+              <w:rPr>
+                <w:rFonts w:asciiTheme="majorBidi" w:hAnsiTheme="majorBidi" w:cstheme="majorBidi"/>
+                <w:sz w:val="24"/>
+              </w:rPr>
+            </w:pPr>
+          </w:p>
+        </w:tc>
+      </w:tr>
+      <w:tr>
+        <w:tc>
+          <w:tcPr>
+            <w:tcW w:w="2741" w:type="dxa"/>
+          </w:tcPr>
+          <w:p>
+            <w:pPr>
+              <w:rPr>
+                <w:rFonts w:asciiTheme="majorBidi" w:hAnsiTheme="majorBidi" w:cstheme="majorBidi"/>
+                <w:sz w:val="24"/>
+              </w:rPr>
+            </w:pPr>
+            <w:r>
+              <w:rPr>
+                <w:rFonts w:asciiTheme="majorBidi" w:hAnsiTheme="majorBidi" w:cstheme="majorBidi"/>
+                <w:sz w:val="24"/>
+              </w:rPr>
+              <w:t>Video-Based(</w:t>
+            </w:r>
             <w:proofErr w:type="gramStart"/>
             <w:r>
               <w:rPr>
                 <w:rFonts w:asciiTheme="majorBidi" w:hAnsiTheme="majorBidi" w:cstheme="majorBidi"/>
                 <w:sz w:val="24"/>
               </w:rPr>
-              <w:t>cosine,resnet</w:t>
-            </w:r>
-            <w:proofErr w:type="spellEnd"/>
+              <w:t>cosine,vgg</w:t>
+            </w:r>
             <w:proofErr w:type="gramEnd"/>
             <w:r>
               <w:rPr>
                 <w:rFonts w:asciiTheme="majorBidi" w:hAnsiTheme="majorBidi" w:cstheme="majorBidi"/>
                 <w:sz w:val="24"/>
               </w:rPr>
-              <w:t>)</w:t>
-            </w:r>
-          </w:p>
-        </w:tc>
-        <w:tc>
-          <w:tcPr>
-            <w:tcW w:w="1803" w:type="dxa"/>
-          </w:tcPr>
-          <w:p>
-            <w:pPr>
-              <w:rPr>
-                <w:rFonts w:asciiTheme="majorBidi" w:hAnsiTheme="majorBidi" w:cstheme="majorBidi"/>
-                <w:sz w:val="24"/>
-              </w:rPr>
-            </w:pPr>
-            <w:r>
-              <w:rPr>
-                <w:rFonts w:asciiTheme="majorBidi" w:hAnsiTheme="majorBidi" w:cstheme="majorBidi"/>
-                <w:sz w:val="24"/>
-              </w:rPr>
-              <w:t>0.334132567</w:t>
-            </w:r>
-          </w:p>
-        </w:tc>
-        <w:tc>
-          <w:tcPr>
-            <w:tcW w:w="2444" w:type="dxa"/>
-          </w:tcPr>
-          <w:p>
-            <w:pPr>
-              <w:rPr>
-                <w:rFonts w:asciiTheme="majorBidi" w:hAnsiTheme="majorBidi" w:cstheme="majorBidi"/>
-                <w:sz w:val="24"/>
-              </w:rPr>
-            </w:pPr>
-            <w:r>
-              <w:rPr>
-                <w:rFonts w:asciiTheme="majorBidi" w:hAnsiTheme="majorBidi" w:cstheme="majorBidi"/>
-                <w:sz w:val="24"/>
-              </w:rPr>
-              <w:t>0.000969763</w:t>
-            </w:r>
-          </w:p>
-        </w:tc>
-        <w:tc>
-          <w:tcPr>
-            <w:tcW w:w="2316" w:type="dxa"/>
-          </w:tcPr>
-          <w:p>
-            <w:pPr>
-              <w:rPr>
-                <w:rFonts w:asciiTheme="majorBidi" w:hAnsiTheme="majorBidi" w:cstheme="majorBidi"/>
-                <w:sz w:val="24"/>
-              </w:rPr>
-            </w:pPr>
-          </w:p>
-        </w:tc>
-        <w:tc>
-          <w:tcPr>
-            <w:tcW w:w="2556" w:type="dxa"/>
-          </w:tcPr>
-          <w:p>
-            <w:pPr>
-              <w:rPr>
-                <w:rFonts w:asciiTheme="majorBidi" w:hAnsiTheme="majorBidi" w:cstheme="majorBidi"/>
-                <w:sz w:val="24"/>
-              </w:rPr>
-            </w:pPr>
-            <w:r>
-              <w:rPr>
-                <w:rFonts w:asciiTheme="majorBidi" w:hAnsiTheme="majorBidi" w:cstheme="majorBidi"/>
-                <w:sz w:val="24"/>
-              </w:rPr>
-              <w:t>0.037849994</w:t>
-            </w:r>
-          </w:p>
-        </w:tc>
-        <w:tc>
-          <w:tcPr>
-            <w:tcW w:w="2316" w:type="dxa"/>
+              <w:t>19)</w:t>
+            </w:r>
+          </w:p>
+        </w:tc>
+        <w:tc>
+          <w:tcPr>
+            <w:tcW w:w="1725" w:type="dxa"/>
+          </w:tcPr>
+          <w:p>
+            <w:pPr>
+              <w:rPr>
+                <w:rFonts w:asciiTheme="majorBidi" w:hAnsiTheme="majorBidi" w:cstheme="majorBidi"/>
+                <w:sz w:val="24"/>
+              </w:rPr>
+            </w:pPr>
+            <w:r>
+              <w:rPr>
+                <w:rFonts w:asciiTheme="majorBidi" w:hAnsiTheme="majorBidi" w:cstheme="majorBidi"/>
+                <w:sz w:val="24"/>
+              </w:rPr>
+              <w:t>0.3278</w:t>
+            </w:r>
+          </w:p>
+        </w:tc>
+        <w:tc>
+          <w:tcPr>
+            <w:tcW w:w="2122" w:type="dxa"/>
+          </w:tcPr>
+          <w:p>
+            <w:pPr>
+              <w:rPr>
+                <w:rFonts w:asciiTheme="majorBidi" w:hAnsiTheme="majorBidi" w:cstheme="majorBidi"/>
+                <w:sz w:val="24"/>
+              </w:rPr>
+            </w:pPr>
+            <w:r>
+              <w:rPr>
+                <w:rFonts w:asciiTheme="majorBidi" w:hAnsiTheme="majorBidi" w:cstheme="majorBidi"/>
+                <w:sz w:val="24"/>
+              </w:rPr>
+              <w:t>0.00</w:t>
+            </w:r>
+            <w:r>
+              <w:rPr>
+                <w:rFonts w:asciiTheme="majorBidi" w:hAnsiTheme="majorBidi" w:cstheme="majorBidi"/>
+                <w:sz w:val="24"/>
+              </w:rPr>
+              <w:t>10</w:t>
+            </w:r>
+          </w:p>
+        </w:tc>
+        <w:tc>
+          <w:tcPr>
+            <w:tcW w:w="1979" w:type="dxa"/>
+          </w:tcPr>
+          <w:p>
+            <w:pPr>
+              <w:rPr>
+                <w:rFonts w:asciiTheme="majorBidi" w:hAnsiTheme="majorBidi" w:cstheme="majorBidi"/>
+                <w:sz w:val="24"/>
+              </w:rPr>
+            </w:pPr>
+            <w:r>
+              <w:rPr>
+                <w:rFonts w:asciiTheme="majorBidi" w:hAnsiTheme="majorBidi" w:cstheme="majorBidi"/>
+                <w:sz w:val="24"/>
+              </w:rPr>
+              <w:t>0.7176</w:t>
+            </w:r>
+          </w:p>
+          <w:p>
+            <w:pPr>
+              <w:rPr>
+                <w:rFonts w:asciiTheme="majorBidi" w:hAnsiTheme="majorBidi" w:cstheme="majorBidi"/>
+                <w:sz w:val="24"/>
+              </w:rPr>
+            </w:pPr>
+          </w:p>
+        </w:tc>
+        <w:tc>
+          <w:tcPr>
+            <w:tcW w:w="2536" w:type="dxa"/>
+          </w:tcPr>
+          <w:p>
+            <w:pPr>
+              <w:rPr>
+                <w:rFonts w:asciiTheme="majorBidi" w:hAnsiTheme="majorBidi" w:cstheme="majorBidi"/>
+                <w:sz w:val="24"/>
+              </w:rPr>
+            </w:pPr>
+            <w:r>
+              <w:rPr>
+                <w:rFonts w:asciiTheme="majorBidi" w:hAnsiTheme="majorBidi" w:cstheme="majorBidi"/>
+                <w:sz w:val="24"/>
+              </w:rPr>
+              <w:t>0.0373</w:t>
+            </w:r>
+          </w:p>
+        </w:tc>
+        <w:tc>
+          <w:tcPr>
+            <w:tcW w:w="2068" w:type="dxa"/>
           </w:tcPr>
           <w:p>
             <w:pPr>
@@ -1764,151 +1845,147 @@
                 <w:szCs w:val="21"/>
               </w:rPr>
             </w:pPr>
+            <w:r>
+              <w:rPr>
+                <w:rFonts w:asciiTheme="majorBidi" w:eastAsiaTheme="minorEastAsia" w:hAnsiTheme="majorBidi" w:cstheme="minorBidi"/>
+                <w:kern w:val="2"/>
+                <w:sz w:val="24"/>
+                <w:szCs w:val="24"/>
+                <w:lang w:val="en-US" w:eastAsia="zh-CN"/>
+              </w:rPr>
+              <w:t>4</w:t>
+            </w:r>
+            <w:r>
+              <w:rPr>
+                <w:rFonts w:asciiTheme="majorBidi" w:eastAsiaTheme="minorEastAsia" w:hAnsiTheme="majorBidi" w:cstheme="minorBidi"/>
+                <w:kern w:val="2"/>
+                <w:sz w:val="24"/>
+                <w:szCs w:val="24"/>
+                <w:lang w:val="en-US" w:eastAsia="zh-CN"/>
+              </w:rPr>
+              <w:t>.9715</w:t>
+            </w:r>
+          </w:p>
+          <w:p>
+            <w:pPr>
+              <w:rPr>
+                <w:rFonts w:asciiTheme="majorBidi" w:hAnsiTheme="majorBidi" w:cstheme="majorBidi"/>
+                <w:sz w:val="24"/>
+              </w:rPr>
+            </w:pPr>
           </w:p>
         </w:tc>
       </w:tr>
       <w:tr>
         <w:tc>
           <w:tcPr>
-            <w:tcW w:w="1736" w:type="dxa"/>
-          </w:tcPr>
-          <w:p>
-            <w:pPr>
-              <w:rPr>
-                <w:rFonts w:asciiTheme="majorBidi" w:hAnsiTheme="majorBidi" w:cstheme="majorBidi"/>
-                <w:sz w:val="24"/>
-              </w:rPr>
-            </w:pPr>
-            <w:proofErr w:type="spellStart"/>
-            <w:r>
-              <w:rPr>
-                <w:rFonts w:asciiTheme="majorBidi" w:hAnsiTheme="majorBidi" w:cstheme="majorBidi"/>
-                <w:sz w:val="24"/>
-              </w:rPr>
-              <w:t>Videobased</w:t>
-            </w:r>
-            <w:proofErr w:type="spellEnd"/>
-            <w:r>
-              <w:rPr>
-                <w:rFonts w:asciiTheme="majorBidi" w:hAnsiTheme="majorBidi" w:cstheme="majorBidi"/>
-                <w:sz w:val="24"/>
-              </w:rPr>
-              <w:t>(</w:t>
-            </w:r>
-            <w:proofErr w:type="spellStart"/>
-            <w:proofErr w:type="gramStart"/>
-            <w:r>
-              <w:rPr>
-                <w:rFonts w:asciiTheme="majorBidi" w:hAnsiTheme="majorBidi" w:cstheme="majorBidi"/>
-                <w:sz w:val="24"/>
-              </w:rPr>
-              <w:t>cosine,</w:t>
-            </w:r>
-            <w:r>
-              <w:rPr>
-                <w:rFonts w:asciiTheme="majorBidi" w:hAnsiTheme="majorBidi" w:cstheme="majorBidi"/>
-                <w:sz w:val="24"/>
-              </w:rPr>
-              <w:t>incp</w:t>
-            </w:r>
-            <w:proofErr w:type="spellEnd"/>
-            <w:proofErr w:type="gramEnd"/>
-            <w:r>
-              <w:rPr>
-                <w:rFonts w:asciiTheme="majorBidi" w:hAnsiTheme="majorBidi" w:cstheme="majorBidi"/>
-                <w:sz w:val="24"/>
-              </w:rPr>
-              <w:t>)</w:t>
-            </w:r>
-          </w:p>
-        </w:tc>
-        <w:tc>
-          <w:tcPr>
-            <w:tcW w:w="1803" w:type="dxa"/>
-          </w:tcPr>
-          <w:p>
-            <w:pPr>
-              <w:rPr>
-                <w:rFonts w:asciiTheme="majorBidi" w:hAnsiTheme="majorBidi" w:cstheme="majorBidi"/>
-                <w:sz w:val="24"/>
-              </w:rPr>
-            </w:pPr>
-            <w:r>
-              <w:rPr>
-                <w:rFonts w:asciiTheme="majorBidi" w:hAnsiTheme="majorBidi" w:cstheme="majorBidi"/>
-                <w:sz w:val="24"/>
-              </w:rPr>
-              <w:t>0.336903111</w:t>
-            </w:r>
-          </w:p>
-        </w:tc>
-        <w:tc>
-          <w:tcPr>
-            <w:tcW w:w="2444" w:type="dxa"/>
-          </w:tcPr>
-          <w:p>
-            <w:pPr>
-              <w:rPr>
-                <w:rFonts w:asciiTheme="majorBidi" w:hAnsiTheme="majorBidi" w:cstheme="majorBidi"/>
-                <w:sz w:val="24"/>
-              </w:rPr>
-            </w:pPr>
-            <w:r>
-              <w:rPr>
-                <w:rFonts w:asciiTheme="majorBidi" w:hAnsiTheme="majorBidi" w:cstheme="majorBidi"/>
-                <w:sz w:val="24"/>
-              </w:rPr>
-              <w:t>0.000969458</w:t>
-            </w:r>
-          </w:p>
-        </w:tc>
-        <w:tc>
-          <w:tcPr>
-            <w:tcW w:w="2316" w:type="dxa"/>
-          </w:tcPr>
-          <w:p>
-            <w:pPr>
-              <w:rPr>
-                <w:rFonts w:asciiTheme="majorBidi" w:hAnsiTheme="majorBidi" w:cstheme="majorBidi"/>
-                <w:sz w:val="24"/>
-              </w:rPr>
-            </w:pPr>
-          </w:p>
-        </w:tc>
-        <w:tc>
-          <w:tcPr>
-            <w:tcW w:w="2556" w:type="dxa"/>
-          </w:tcPr>
-          <w:p>
-            <w:pPr>
-              <w:rPr>
-                <w:rFonts w:asciiTheme="majorBidi" w:hAnsiTheme="majorBidi" w:cstheme="majorBidi"/>
-                <w:sz w:val="24"/>
-              </w:rPr>
-            </w:pPr>
-            <w:r>
-              <w:rPr>
-                <w:rFonts w:asciiTheme="majorBidi" w:hAnsiTheme="majorBidi" w:cstheme="majorBidi"/>
-                <w:sz w:val="24"/>
-              </w:rPr>
-              <w:t>0.037822241</w:t>
-            </w:r>
-          </w:p>
-        </w:tc>
-        <w:tc>
-          <w:tcPr>
-            <w:tcW w:w="2316" w:type="dxa"/>
-          </w:tcPr>
-          <w:p>
-            <w:pPr>
-              <w:pStyle w:val="HTMLVorformatiert"/>
-              <w:shd w:val="clear" w:color="auto" w:fill="FFFFFF"/>
-              <w:wordWrap w:val="0"/>
-              <w:textAlignment w:val="baseline"/>
-              <w:rPr>
-                <w:color w:val="000000"/>
-                <w:sz w:val="21"/>
-                <w:szCs w:val="21"/>
+            <w:tcW w:w="2741" w:type="dxa"/>
+          </w:tcPr>
+          <w:p>
+            <w:pPr>
+              <w:rPr>
+                <w:rFonts w:asciiTheme="majorBidi" w:hAnsiTheme="majorBidi" w:cstheme="majorBidi"/>
+                <w:sz w:val="24"/>
+              </w:rPr>
+            </w:pPr>
+            <w:r>
+              <w:rPr>
+                <w:rFonts w:asciiTheme="majorBidi" w:hAnsiTheme="majorBidi" w:cstheme="majorBidi"/>
+                <w:sz w:val="24"/>
+              </w:rPr>
+              <w:t>Early-Fusion</w:t>
+            </w:r>
+          </w:p>
+        </w:tc>
+        <w:tc>
+          <w:tcPr>
+            <w:tcW w:w="1725" w:type="dxa"/>
+          </w:tcPr>
+          <w:p>
+            <w:pPr>
+              <w:rPr>
+                <w:rFonts w:asciiTheme="majorBidi" w:hAnsiTheme="majorBidi" w:cstheme="majorBidi"/>
+                <w:sz w:val="24"/>
+              </w:rPr>
+            </w:pPr>
+            <w:r>
+              <w:rPr>
+                <w:rFonts w:asciiTheme="majorBidi" w:hAnsiTheme="majorBidi" w:cstheme="majorBidi"/>
+                <w:sz w:val="24"/>
+              </w:rPr>
+              <w:t>0.32</w:t>
+            </w:r>
+            <w:r>
+              <w:rPr>
+                <w:rFonts w:asciiTheme="majorBidi" w:hAnsiTheme="majorBidi" w:cstheme="majorBidi"/>
+                <w:sz w:val="24"/>
+              </w:rPr>
+              <w:t>02</w:t>
+            </w:r>
+          </w:p>
+        </w:tc>
+        <w:tc>
+          <w:tcPr>
+            <w:tcW w:w="2122" w:type="dxa"/>
+          </w:tcPr>
+          <w:p>
+            <w:pPr>
+              <w:rPr>
+                <w:rFonts w:asciiTheme="majorBidi" w:hAnsiTheme="majorBidi" w:cstheme="majorBidi"/>
+                <w:sz w:val="24"/>
+              </w:rPr>
+            </w:pPr>
+            <w:r>
+              <w:rPr>
+                <w:rFonts w:asciiTheme="majorBidi" w:hAnsiTheme="majorBidi" w:cstheme="majorBidi"/>
+                <w:sz w:val="24"/>
+              </w:rPr>
+              <w:t>0.0009</w:t>
+            </w:r>
+          </w:p>
+        </w:tc>
+        <w:tc>
+          <w:tcPr>
+            <w:tcW w:w="1979" w:type="dxa"/>
+          </w:tcPr>
+          <w:p>
+            <w:pPr>
+              <w:rPr>
+                <w:rFonts w:asciiTheme="majorBidi" w:hAnsiTheme="majorBidi" w:cstheme="majorBidi"/>
+                <w:sz w:val="24"/>
+              </w:rPr>
+            </w:pPr>
+          </w:p>
+        </w:tc>
+        <w:tc>
+          <w:tcPr>
+            <w:tcW w:w="2536" w:type="dxa"/>
+          </w:tcPr>
+          <w:p>
+            <w:pPr>
+              <w:rPr>
+                <w:rFonts w:asciiTheme="majorBidi" w:hAnsiTheme="majorBidi" w:cstheme="majorBidi"/>
+                <w:sz w:val="24"/>
+              </w:rPr>
+            </w:pPr>
+            <w:r>
+              <w:rPr>
+                <w:rFonts w:asciiTheme="majorBidi" w:hAnsiTheme="majorBidi" w:cstheme="majorBidi"/>
+                <w:sz w:val="24"/>
+              </w:rPr>
+              <w:t>0.0373</w:t>
+            </w:r>
+          </w:p>
+        </w:tc>
+        <w:tc>
+          <w:tcPr>
+            <w:tcW w:w="2068" w:type="dxa"/>
+          </w:tcPr>
+          <w:p>
+            <w:pPr>
+              <w:rPr>
+                <w:rFonts w:asciiTheme="majorBidi" w:hAnsiTheme="majorBidi" w:cstheme="majorBidi"/>
+                <w:sz w:val="24"/>
               </w:rPr>
             </w:pPr>
           </w:p>
@@ -1917,94 +1994,7 @@
       <w:tr>
         <w:tc>
           <w:tcPr>
-            <w:tcW w:w="1736" w:type="dxa"/>
-          </w:tcPr>
-          <w:p>
-            <w:pPr>
-              <w:rPr>
-                <w:rFonts w:asciiTheme="majorBidi" w:hAnsiTheme="majorBidi" w:cstheme="majorBidi"/>
-                <w:sz w:val="24"/>
-              </w:rPr>
-            </w:pPr>
-            <w:r>
-              <w:rPr>
-                <w:rFonts w:asciiTheme="majorBidi" w:hAnsiTheme="majorBidi" w:cstheme="majorBidi"/>
-                <w:sz w:val="24"/>
-              </w:rPr>
-              <w:t>Early-Fusion</w:t>
-            </w:r>
-          </w:p>
-        </w:tc>
-        <w:tc>
-          <w:tcPr>
-            <w:tcW w:w="1803" w:type="dxa"/>
-          </w:tcPr>
-          <w:p>
-            <w:pPr>
-              <w:rPr>
-                <w:rFonts w:asciiTheme="majorBidi" w:hAnsiTheme="majorBidi" w:cstheme="majorBidi"/>
-                <w:sz w:val="24"/>
-              </w:rPr>
-            </w:pPr>
-          </w:p>
-        </w:tc>
-        <w:tc>
-          <w:tcPr>
-            <w:tcW w:w="2444" w:type="dxa"/>
-          </w:tcPr>
-          <w:p>
-            <w:pPr>
-              <w:rPr>
-                <w:rFonts w:asciiTheme="majorBidi" w:hAnsiTheme="majorBidi" w:cstheme="majorBidi"/>
-                <w:sz w:val="24"/>
-              </w:rPr>
-            </w:pPr>
-          </w:p>
-        </w:tc>
-        <w:tc>
-          <w:tcPr>
-            <w:tcW w:w="2316" w:type="dxa"/>
-          </w:tcPr>
-          <w:p>
-            <w:pPr>
-              <w:rPr>
-                <w:rFonts w:asciiTheme="majorBidi" w:hAnsiTheme="majorBidi" w:cstheme="majorBidi"/>
-                <w:sz w:val="24"/>
-              </w:rPr>
-            </w:pPr>
-          </w:p>
-        </w:tc>
-        <w:tc>
-          <w:tcPr>
-            <w:tcW w:w="2556" w:type="dxa"/>
-          </w:tcPr>
-          <w:p>
-            <w:pPr>
-              <w:rPr>
-                <w:rFonts w:asciiTheme="majorBidi" w:hAnsiTheme="majorBidi" w:cstheme="majorBidi"/>
-                <w:sz w:val="24"/>
-              </w:rPr>
-            </w:pPr>
-          </w:p>
-        </w:tc>
-        <w:tc>
-          <w:tcPr>
-            <w:tcW w:w="2316" w:type="dxa"/>
-          </w:tcPr>
-          <w:p>
-            <w:pPr>
-              <w:rPr>
-                <w:rFonts w:asciiTheme="majorBidi" w:hAnsiTheme="majorBidi" w:cstheme="majorBidi"/>
-                <w:sz w:val="24"/>
-              </w:rPr>
-            </w:pPr>
-          </w:p>
-        </w:tc>
-      </w:tr>
-      <w:tr>
-        <w:tc>
-          <w:tcPr>
-            <w:tcW w:w="1736" w:type="dxa"/>
+            <w:tcW w:w="2741" w:type="dxa"/>
           </w:tcPr>
           <w:p>
             <w:pPr>
@@ -2024,59 +2014,87 @@
         </w:tc>
         <w:tc>
           <w:tcPr>
-            <w:tcW w:w="1803" w:type="dxa"/>
-          </w:tcPr>
-          <w:p>
-            <w:pPr>
-              <w:rPr>
-                <w:rFonts w:asciiTheme="majorBidi" w:hAnsiTheme="majorBidi" w:cstheme="majorBidi"/>
-                <w:sz w:val="24"/>
-              </w:rPr>
-            </w:pPr>
-          </w:p>
-        </w:tc>
-        <w:tc>
-          <w:tcPr>
-            <w:tcW w:w="2444" w:type="dxa"/>
-          </w:tcPr>
-          <w:p>
-            <w:pPr>
-              <w:rPr>
-                <w:rFonts w:asciiTheme="majorBidi" w:hAnsiTheme="majorBidi" w:cstheme="majorBidi"/>
-                <w:sz w:val="24"/>
-              </w:rPr>
-            </w:pPr>
-          </w:p>
-        </w:tc>
-        <w:tc>
-          <w:tcPr>
-            <w:tcW w:w="2316" w:type="dxa"/>
-          </w:tcPr>
-          <w:p>
-            <w:pPr>
-              <w:rPr>
-                <w:rFonts w:asciiTheme="majorBidi" w:hAnsiTheme="majorBidi" w:cstheme="majorBidi"/>
-                <w:sz w:val="24"/>
-              </w:rPr>
-            </w:pPr>
-          </w:p>
-        </w:tc>
-        <w:tc>
-          <w:tcPr>
-            <w:tcW w:w="2556" w:type="dxa"/>
-          </w:tcPr>
-          <w:p>
-            <w:pPr>
-              <w:rPr>
-                <w:rFonts w:asciiTheme="majorBidi" w:hAnsiTheme="majorBidi" w:cstheme="majorBidi"/>
-                <w:sz w:val="24"/>
-              </w:rPr>
-            </w:pPr>
-          </w:p>
-        </w:tc>
-        <w:tc>
-          <w:tcPr>
-            <w:tcW w:w="2316" w:type="dxa"/>
+            <w:tcW w:w="1725" w:type="dxa"/>
+          </w:tcPr>
+          <w:p>
+            <w:pPr>
+              <w:rPr>
+                <w:rFonts w:asciiTheme="majorBidi" w:hAnsiTheme="majorBidi" w:cstheme="majorBidi"/>
+                <w:sz w:val="24"/>
+              </w:rPr>
+            </w:pPr>
+            <w:r>
+              <w:rPr>
+                <w:rFonts w:asciiTheme="majorBidi" w:hAnsiTheme="majorBidi" w:cstheme="majorBidi"/>
+                <w:sz w:val="24"/>
+              </w:rPr>
+              <w:t>0.3</w:t>
+            </w:r>
+            <w:r>
+              <w:rPr>
+                <w:rFonts w:asciiTheme="majorBidi" w:hAnsiTheme="majorBidi" w:cstheme="majorBidi"/>
+                <w:sz w:val="24"/>
+              </w:rPr>
+              <w:t>301</w:t>
+            </w:r>
+          </w:p>
+        </w:tc>
+        <w:tc>
+          <w:tcPr>
+            <w:tcW w:w="2122" w:type="dxa"/>
+          </w:tcPr>
+          <w:p>
+            <w:pPr>
+              <w:rPr>
+                <w:rFonts w:asciiTheme="majorBidi" w:hAnsiTheme="majorBidi" w:cstheme="majorBidi"/>
+                <w:sz w:val="24"/>
+              </w:rPr>
+            </w:pPr>
+            <w:r>
+              <w:rPr>
+                <w:rFonts w:asciiTheme="majorBidi" w:hAnsiTheme="majorBidi" w:cstheme="majorBidi"/>
+                <w:sz w:val="24"/>
+              </w:rPr>
+              <w:t>0.0009</w:t>
+            </w:r>
+          </w:p>
+        </w:tc>
+        <w:tc>
+          <w:tcPr>
+            <w:tcW w:w="1979" w:type="dxa"/>
+          </w:tcPr>
+          <w:p>
+            <w:pPr>
+              <w:rPr>
+                <w:rFonts w:asciiTheme="majorBidi" w:hAnsiTheme="majorBidi" w:cstheme="majorBidi"/>
+                <w:sz w:val="24"/>
+              </w:rPr>
+            </w:pPr>
+          </w:p>
+        </w:tc>
+        <w:tc>
+          <w:tcPr>
+            <w:tcW w:w="2536" w:type="dxa"/>
+          </w:tcPr>
+          <w:p>
+            <w:pPr>
+              <w:rPr>
+                <w:rFonts w:asciiTheme="majorBidi" w:hAnsiTheme="majorBidi" w:cstheme="majorBidi"/>
+                <w:sz w:val="24"/>
+              </w:rPr>
+            </w:pPr>
+            <w:r>
+              <w:rPr>
+                <w:rFonts w:asciiTheme="majorBidi" w:hAnsiTheme="majorBidi" w:cstheme="majorBidi"/>
+                <w:sz w:val="24"/>
+              </w:rPr>
+              <w:t>0.0373</w:t>
+            </w:r>
+          </w:p>
+        </w:tc>
+        <w:tc>
+          <w:tcPr>
+            <w:tcW w:w="2068" w:type="dxa"/>
           </w:tcPr>
           <w:p>
             <w:pPr>

</xml_diff>

<commit_message>
Final Lab Report changes
</commit_message>
<xml_diff>
--- a/project_3_team_E/Result_tables_Final.docx
+++ b/project_3_team_E/Result_tables_Final.docx
@@ -204,23 +204,7 @@
                 <w:rFonts w:asciiTheme="majorBidi" w:hAnsiTheme="majorBidi"/>
                 <w:sz w:val="24"/>
               </w:rPr>
-              <w:t>-</w:t>
-            </w:r>
-            <w:proofErr w:type="gramStart"/>
-            <w:r>
-              <w:rPr>
-                <w:rFonts w:asciiTheme="majorBidi" w:hAnsiTheme="majorBidi"/>
-                <w:sz w:val="24"/>
-              </w:rPr>
-              <w:t>based(</w:t>
-            </w:r>
-            <w:proofErr w:type="gramEnd"/>
-            <w:r>
-              <w:rPr>
-                <w:rFonts w:asciiTheme="majorBidi" w:hAnsiTheme="majorBidi"/>
-                <w:sz w:val="24"/>
-              </w:rPr>
-              <w:t>cosine,</w:t>
+              <w:t>-based(cosine,</w:t>
             </w:r>
             <w:r>
               <w:rPr>
@@ -305,28 +289,6 @@
           <w:tcPr>
             <w:tcW w:w="1979" w:type="dxa"/>
           </w:tcPr>
-          <w:p>
-            <w:pPr>
-              <w:rPr>
-                <w:rFonts w:asciiTheme="majorBidi" w:hAnsiTheme="majorBidi" w:cstheme="majorBidi"/>
-                <w:sz w:val="24"/>
-              </w:rPr>
-            </w:pPr>
-            <w:r>
-              <w:rPr>
-                <w:rFonts w:asciiTheme="majorBidi" w:hAnsiTheme="majorBidi" w:cstheme="majorBidi"/>
-                <w:sz w:val="24"/>
-              </w:rPr>
-              <w:t>0.757</w:t>
-            </w:r>
-            <w:r>
-              <w:rPr>
-                <w:rFonts w:asciiTheme="majorBidi" w:hAnsiTheme="majorBidi" w:cstheme="majorBidi"/>
-                <w:sz w:val="24"/>
-              </w:rPr>
-              <w:t>7</w:t>
-            </w:r>
-          </w:p>
           <w:p>
             <w:pPr>
               <w:rPr>
@@ -411,23 +373,7 @@
                 <w:rFonts w:asciiTheme="majorBidi" w:hAnsiTheme="majorBidi"/>
                 <w:sz w:val="24"/>
               </w:rPr>
-              <w:t>udio-</w:t>
-            </w:r>
-            <w:proofErr w:type="gramStart"/>
-            <w:r>
-              <w:rPr>
-                <w:rFonts w:asciiTheme="majorBidi" w:hAnsiTheme="majorBidi"/>
-                <w:sz w:val="24"/>
-              </w:rPr>
-              <w:t>based(</w:t>
-            </w:r>
-            <w:proofErr w:type="gramEnd"/>
-            <w:r>
-              <w:rPr>
-                <w:rFonts w:asciiTheme="majorBidi" w:hAnsiTheme="majorBidi"/>
-                <w:sz w:val="24"/>
-              </w:rPr>
-              <w:t>cosine,</w:t>
+              <w:t>udio-based(cosine,</w:t>
             </w:r>
           </w:p>
           <w:p>
@@ -506,28 +452,6 @@
           <w:tcPr>
             <w:tcW w:w="1979" w:type="dxa"/>
           </w:tcPr>
-          <w:p>
-            <w:pPr>
-              <w:rPr>
-                <w:rFonts w:asciiTheme="majorBidi" w:hAnsiTheme="majorBidi" w:cstheme="majorBidi"/>
-                <w:sz w:val="24"/>
-              </w:rPr>
-            </w:pPr>
-            <w:r>
-              <w:rPr>
-                <w:rFonts w:asciiTheme="majorBidi" w:hAnsiTheme="majorBidi" w:cstheme="majorBidi"/>
-                <w:sz w:val="24"/>
-              </w:rPr>
-              <w:t>0.665</w:t>
-            </w:r>
-            <w:r>
-              <w:rPr>
-                <w:rFonts w:asciiTheme="majorBidi" w:hAnsiTheme="majorBidi" w:cstheme="majorBidi"/>
-                <w:sz w:val="24"/>
-              </w:rPr>
-              <w:t>3</w:t>
-            </w:r>
-          </w:p>
           <w:p>
             <w:pPr>
               <w:rPr>
@@ -610,23 +534,7 @@
                 <w:rFonts w:asciiTheme="majorBidi" w:hAnsiTheme="majorBidi"/>
                 <w:sz w:val="24"/>
               </w:rPr>
-              <w:t>udio-</w:t>
-            </w:r>
-            <w:proofErr w:type="gramStart"/>
-            <w:r>
-              <w:rPr>
-                <w:rFonts w:asciiTheme="majorBidi" w:hAnsiTheme="majorBidi"/>
-                <w:sz w:val="24"/>
-              </w:rPr>
-              <w:t>based(</w:t>
-            </w:r>
-            <w:proofErr w:type="gramEnd"/>
-            <w:r>
-              <w:rPr>
-                <w:rFonts w:asciiTheme="majorBidi" w:hAnsiTheme="majorBidi"/>
-                <w:sz w:val="24"/>
-              </w:rPr>
-              <w:t xml:space="preserve">cosine, </w:t>
+              <w:t xml:space="preserve">udio-based(cosine, </w:t>
             </w:r>
             <w:proofErr w:type="spellStart"/>
             <w:r>
@@ -704,28 +612,6 @@
           <w:tcPr>
             <w:tcW w:w="1979" w:type="dxa"/>
           </w:tcPr>
-          <w:p>
-            <w:pPr>
-              <w:rPr>
-                <w:rFonts w:asciiTheme="majorBidi" w:hAnsiTheme="majorBidi" w:cstheme="majorBidi"/>
-                <w:sz w:val="24"/>
-              </w:rPr>
-            </w:pPr>
-            <w:r>
-              <w:rPr>
-                <w:rFonts w:asciiTheme="majorBidi" w:hAnsiTheme="majorBidi" w:cstheme="majorBidi"/>
-                <w:sz w:val="24"/>
-              </w:rPr>
-              <w:t>0.658</w:t>
-            </w:r>
-            <w:r>
-              <w:rPr>
-                <w:rFonts w:asciiTheme="majorBidi" w:hAnsiTheme="majorBidi" w:cstheme="majorBidi"/>
-                <w:sz w:val="24"/>
-              </w:rPr>
-              <w:t>7</w:t>
-            </w:r>
-          </w:p>
           <w:p>
             <w:pPr>
               <w:rPr>
@@ -810,23 +696,7 @@
                 <w:rFonts w:asciiTheme="majorBidi" w:hAnsiTheme="majorBidi"/>
                 <w:sz w:val="24"/>
               </w:rPr>
-              <w:t>udio-</w:t>
-            </w:r>
-            <w:proofErr w:type="gramStart"/>
-            <w:r>
-              <w:rPr>
-                <w:rFonts w:asciiTheme="majorBidi" w:hAnsiTheme="majorBidi"/>
-                <w:sz w:val="24"/>
-              </w:rPr>
-              <w:t>based(</w:t>
-            </w:r>
-            <w:proofErr w:type="gramEnd"/>
-            <w:r>
-              <w:rPr>
-                <w:rFonts w:asciiTheme="majorBidi" w:hAnsiTheme="majorBidi"/>
-                <w:sz w:val="24"/>
-              </w:rPr>
-              <w:t>cosine,</w:t>
+              <w:t>udio-based(cosine,</w:t>
             </w:r>
           </w:p>
           <w:p>
@@ -912,21 +782,6 @@
           <w:tcPr>
             <w:tcW w:w="1979" w:type="dxa"/>
           </w:tcPr>
-          <w:p>
-            <w:pPr>
-              <w:rPr>
-                <w:rFonts w:asciiTheme="majorBidi" w:hAnsiTheme="majorBidi" w:cstheme="majorBidi"/>
-                <w:sz w:val="24"/>
-              </w:rPr>
-            </w:pPr>
-            <w:r>
-              <w:rPr>
-                <w:rFonts w:asciiTheme="majorBidi" w:hAnsiTheme="majorBidi" w:cstheme="majorBidi"/>
-                <w:sz w:val="24"/>
-              </w:rPr>
-              <w:t>0.7137</w:t>
-            </w:r>
-          </w:p>
           <w:p>
             <w:pPr>
               <w:rPr>
@@ -1009,23 +864,7 @@
                 <w:rFonts w:asciiTheme="majorBidi" w:hAnsiTheme="majorBidi"/>
                 <w:sz w:val="24"/>
               </w:rPr>
-              <w:t>-</w:t>
-            </w:r>
-            <w:proofErr w:type="gramStart"/>
-            <w:r>
-              <w:rPr>
-                <w:rFonts w:asciiTheme="majorBidi" w:hAnsiTheme="majorBidi"/>
-                <w:sz w:val="24"/>
-              </w:rPr>
-              <w:t>based(</w:t>
-            </w:r>
-            <w:proofErr w:type="gramEnd"/>
-            <w:r>
-              <w:rPr>
-                <w:rFonts w:asciiTheme="majorBidi" w:hAnsiTheme="majorBidi"/>
-                <w:sz w:val="24"/>
-              </w:rPr>
-              <w:t xml:space="preserve">cosine, </w:t>
+              <w:t xml:space="preserve">-based(cosine, </w:t>
             </w:r>
             <w:proofErr w:type="spellStart"/>
             <w:r>
@@ -1096,21 +935,6 @@
           <w:tcPr>
             <w:tcW w:w="1979" w:type="dxa"/>
           </w:tcPr>
-          <w:p>
-            <w:pPr>
-              <w:rPr>
-                <w:rFonts w:asciiTheme="majorBidi" w:hAnsiTheme="majorBidi" w:cstheme="majorBidi"/>
-                <w:sz w:val="24"/>
-              </w:rPr>
-            </w:pPr>
-            <w:r>
-              <w:rPr>
-                <w:rFonts w:asciiTheme="majorBidi" w:hAnsiTheme="majorBidi" w:cstheme="majorBidi"/>
-                <w:sz w:val="24"/>
-              </w:rPr>
-              <w:t>0.6820</w:t>
-            </w:r>
-          </w:p>
           <w:p>
             <w:pPr>
               <w:rPr>
@@ -1188,23 +1012,7 @@
                 <w:rFonts w:asciiTheme="majorBidi" w:hAnsiTheme="majorBidi"/>
                 <w:sz w:val="24"/>
               </w:rPr>
-              <w:t>Text-</w:t>
-            </w:r>
-            <w:proofErr w:type="gramStart"/>
-            <w:r>
-              <w:rPr>
-                <w:rFonts w:asciiTheme="majorBidi" w:hAnsiTheme="majorBidi"/>
-                <w:sz w:val="24"/>
-              </w:rPr>
-              <w:t>based(</w:t>
-            </w:r>
-            <w:proofErr w:type="gramEnd"/>
-            <w:r>
-              <w:rPr>
-                <w:rFonts w:asciiTheme="majorBidi" w:hAnsiTheme="majorBidi"/>
-                <w:sz w:val="24"/>
-              </w:rPr>
-              <w:t>cosine,</w:t>
+              <w:t>Text-based(cosine,</w:t>
             </w:r>
           </w:p>
           <w:p>
@@ -1281,21 +1089,6 @@
           <w:tcPr>
             <w:tcW w:w="1979" w:type="dxa"/>
           </w:tcPr>
-          <w:p>
-            <w:pPr>
-              <w:rPr>
-                <w:rFonts w:asciiTheme="majorBidi" w:hAnsiTheme="majorBidi" w:cstheme="majorBidi"/>
-                <w:sz w:val="24"/>
-              </w:rPr>
-            </w:pPr>
-            <w:r>
-              <w:rPr>
-                <w:rFonts w:asciiTheme="majorBidi" w:hAnsiTheme="majorBidi" w:cstheme="majorBidi"/>
-                <w:sz w:val="24"/>
-              </w:rPr>
-              <w:t>0.6639</w:t>
-            </w:r>
-          </w:p>
           <w:p>
             <w:pPr>
               <w:rPr>
@@ -1387,23 +1180,7 @@
                 <w:rFonts w:asciiTheme="majorBidi" w:hAnsiTheme="majorBidi"/>
                 <w:sz w:val="24"/>
               </w:rPr>
-              <w:t>ext-</w:t>
-            </w:r>
-            <w:proofErr w:type="gramStart"/>
-            <w:r>
-              <w:rPr>
-                <w:rFonts w:asciiTheme="majorBidi" w:hAnsiTheme="majorBidi"/>
-                <w:sz w:val="24"/>
-              </w:rPr>
-              <w:t>based(</w:t>
-            </w:r>
-            <w:proofErr w:type="gramEnd"/>
-            <w:r>
-              <w:rPr>
-                <w:rFonts w:asciiTheme="majorBidi" w:hAnsiTheme="majorBidi"/>
-                <w:sz w:val="24"/>
-              </w:rPr>
-              <w:t>cosine,</w:t>
+              <w:t>ext-based(cosine,</w:t>
             </w:r>
           </w:p>
           <w:p>
@@ -1475,26 +1252,296 @@
           </w:tcPr>
           <w:p>
             <w:pPr>
-              <w:pStyle w:val="HTMLVorformatiert"/>
-              <w:rPr>
-                <w:rFonts w:asciiTheme="majorBidi" w:eastAsia="SimSun" w:hAnsiTheme="majorBidi" w:cstheme="majorBidi"/>
-                <w:color w:val="000000"/>
-                <w:sz w:val="24"/>
-                <w:szCs w:val="24"/>
-                <w:lang w:val="en-US"/>
-              </w:rPr>
-            </w:pPr>
-            <w:r>
-              <w:rPr>
-                <w:rFonts w:asciiTheme="majorBidi" w:eastAsia="SimSun" w:hAnsiTheme="majorBidi" w:cstheme="majorBidi"/>
-                <w:color w:val="000000"/>
-                <w:sz w:val="24"/>
-                <w:szCs w:val="24"/>
-                <w:lang w:val="en-US"/>
-              </w:rPr>
-              <w:t>0.6820</w:t>
-            </w:r>
-          </w:p>
+              <w:rPr>
+                <w:rFonts w:asciiTheme="majorBidi" w:hAnsiTheme="majorBidi" w:cstheme="majorBidi"/>
+                <w:sz w:val="24"/>
+              </w:rPr>
+            </w:pPr>
+          </w:p>
+        </w:tc>
+        <w:tc>
+          <w:tcPr>
+            <w:tcW w:w="2536" w:type="dxa"/>
+          </w:tcPr>
+          <w:p>
+            <w:pPr>
+              <w:rPr>
+                <w:rFonts w:asciiTheme="majorBidi" w:hAnsiTheme="majorBidi" w:cstheme="majorBidi"/>
+                <w:sz w:val="24"/>
+              </w:rPr>
+            </w:pPr>
+            <w:r>
+              <w:rPr>
+                <w:rFonts w:asciiTheme="majorBidi" w:hAnsiTheme="majorBidi" w:cstheme="majorBidi"/>
+                <w:sz w:val="24"/>
+              </w:rPr>
+              <w:t>0.</w:t>
+            </w:r>
+            <w:r>
+              <w:rPr>
+                <w:rFonts w:asciiTheme="majorBidi" w:hAnsiTheme="majorBidi" w:cstheme="majorBidi"/>
+                <w:sz w:val="24"/>
+              </w:rPr>
+              <w:t>0343</w:t>
+            </w:r>
+          </w:p>
+        </w:tc>
+        <w:tc>
+          <w:tcPr>
+            <w:tcW w:w="2068" w:type="dxa"/>
+          </w:tcPr>
+          <w:p>
+            <w:pPr>
+              <w:rPr>
+                <w:rFonts w:asciiTheme="majorBidi" w:hAnsiTheme="majorBidi"/>
+                <w:sz w:val="24"/>
+              </w:rPr>
+            </w:pPr>
+            <w:r>
+              <w:rPr>
+                <w:rFonts w:asciiTheme="majorBidi" w:hAnsiTheme="majorBidi"/>
+                <w:sz w:val="24"/>
+              </w:rPr>
+              <w:t>4.8448</w:t>
+            </w:r>
+          </w:p>
+          <w:p>
+            <w:pPr>
+              <w:rPr>
+                <w:rFonts w:asciiTheme="majorBidi" w:hAnsiTheme="majorBidi"/>
+                <w:sz w:val="24"/>
+              </w:rPr>
+            </w:pPr>
+          </w:p>
+        </w:tc>
+      </w:tr>
+      <w:tr>
+        <w:tc>
+          <w:tcPr>
+            <w:tcW w:w="2741" w:type="dxa"/>
+          </w:tcPr>
+          <w:p>
+            <w:pPr>
+              <w:rPr>
+                <w:rFonts w:asciiTheme="majorBidi" w:hAnsiTheme="majorBidi"/>
+                <w:sz w:val="24"/>
+              </w:rPr>
+            </w:pPr>
+            <w:r>
+              <w:rPr>
+                <w:rFonts w:asciiTheme="majorBidi" w:hAnsiTheme="majorBidi"/>
+                <w:sz w:val="24"/>
+              </w:rPr>
+              <w:t>Random-Baseline</w:t>
+            </w:r>
+          </w:p>
+        </w:tc>
+        <w:tc>
+          <w:tcPr>
+            <w:tcW w:w="1725" w:type="dxa"/>
+          </w:tcPr>
+          <w:p>
+            <w:pPr>
+              <w:rPr>
+                <w:rFonts w:asciiTheme="majorBidi" w:hAnsiTheme="majorBidi" w:cstheme="majorBidi"/>
+                <w:sz w:val="24"/>
+              </w:rPr>
+            </w:pPr>
+            <w:r>
+              <w:rPr>
+                <w:rFonts w:asciiTheme="majorBidi" w:hAnsiTheme="majorBidi" w:cstheme="majorBidi"/>
+                <w:sz w:val="24"/>
+              </w:rPr>
+              <w:t>0.327</w:t>
+            </w:r>
+            <w:r>
+              <w:rPr>
+                <w:rFonts w:asciiTheme="majorBidi" w:hAnsiTheme="majorBidi" w:cstheme="majorBidi"/>
+                <w:sz w:val="24"/>
+              </w:rPr>
+              <w:t>4</w:t>
+            </w:r>
+          </w:p>
+        </w:tc>
+        <w:tc>
+          <w:tcPr>
+            <w:tcW w:w="2122" w:type="dxa"/>
+          </w:tcPr>
+          <w:p>
+            <w:pPr>
+              <w:rPr>
+                <w:rFonts w:asciiTheme="majorBidi" w:hAnsiTheme="majorBidi" w:cstheme="majorBidi"/>
+                <w:sz w:val="24"/>
+              </w:rPr>
+            </w:pPr>
+            <w:r>
+              <w:rPr>
+                <w:rFonts w:asciiTheme="majorBidi" w:hAnsiTheme="majorBidi" w:cstheme="majorBidi"/>
+                <w:sz w:val="24"/>
+              </w:rPr>
+              <w:t>0.00</w:t>
+            </w:r>
+            <w:r>
+              <w:rPr>
+                <w:rFonts w:asciiTheme="majorBidi" w:hAnsiTheme="majorBidi" w:cstheme="majorBidi"/>
+                <w:sz w:val="24"/>
+              </w:rPr>
+              <w:t>10</w:t>
+            </w:r>
+          </w:p>
+        </w:tc>
+        <w:tc>
+          <w:tcPr>
+            <w:tcW w:w="1979" w:type="dxa"/>
+          </w:tcPr>
+          <w:p>
+            <w:pPr>
+              <w:rPr>
+                <w:rFonts w:asciiTheme="majorBidi" w:hAnsiTheme="majorBidi" w:cstheme="majorBidi"/>
+                <w:sz w:val="24"/>
+              </w:rPr>
+            </w:pPr>
+          </w:p>
+        </w:tc>
+        <w:tc>
+          <w:tcPr>
+            <w:tcW w:w="2536" w:type="dxa"/>
+          </w:tcPr>
+          <w:p>
+            <w:pPr>
+              <w:rPr>
+                <w:rFonts w:asciiTheme="majorBidi" w:hAnsiTheme="majorBidi" w:cstheme="majorBidi"/>
+                <w:sz w:val="24"/>
+              </w:rPr>
+            </w:pPr>
+            <w:r>
+              <w:rPr>
+                <w:rFonts w:asciiTheme="majorBidi" w:hAnsiTheme="majorBidi" w:cstheme="majorBidi"/>
+                <w:sz w:val="24"/>
+              </w:rPr>
+              <w:t>0.0373</w:t>
+            </w:r>
+          </w:p>
+        </w:tc>
+        <w:tc>
+          <w:tcPr>
+            <w:tcW w:w="2068" w:type="dxa"/>
+          </w:tcPr>
+          <w:p>
+            <w:pPr>
+              <w:rPr>
+                <w:rFonts w:asciiTheme="majorBidi" w:hAnsiTheme="majorBidi" w:cstheme="majorBidi"/>
+                <w:sz w:val="24"/>
+              </w:rPr>
+            </w:pPr>
+          </w:p>
+        </w:tc>
+      </w:tr>
+      <w:tr>
+        <w:tc>
+          <w:tcPr>
+            <w:tcW w:w="2741" w:type="dxa"/>
+          </w:tcPr>
+          <w:p>
+            <w:pPr>
+              <w:rPr>
+                <w:rFonts w:asciiTheme="majorBidi" w:hAnsiTheme="majorBidi" w:cstheme="majorBidi"/>
+                <w:sz w:val="24"/>
+              </w:rPr>
+            </w:pPr>
+            <w:r>
+              <w:rPr>
+                <w:rFonts w:asciiTheme="majorBidi" w:hAnsiTheme="majorBidi" w:cstheme="majorBidi"/>
+                <w:sz w:val="24"/>
+              </w:rPr>
+              <w:t>Video-Based(cosine,vgg19)</w:t>
+            </w:r>
+          </w:p>
+        </w:tc>
+        <w:tc>
+          <w:tcPr>
+            <w:tcW w:w="1725" w:type="dxa"/>
+          </w:tcPr>
+          <w:p>
+            <w:pPr>
+              <w:rPr>
+                <w:rFonts w:asciiTheme="majorBidi" w:hAnsiTheme="majorBidi" w:cstheme="majorBidi"/>
+                <w:sz w:val="24"/>
+              </w:rPr>
+            </w:pPr>
+            <w:r>
+              <w:rPr>
+                <w:rFonts w:asciiTheme="majorBidi" w:hAnsiTheme="majorBidi" w:cstheme="majorBidi"/>
+                <w:sz w:val="24"/>
+              </w:rPr>
+              <w:t>0.3278</w:t>
+            </w:r>
+          </w:p>
+        </w:tc>
+        <w:tc>
+          <w:tcPr>
+            <w:tcW w:w="2122" w:type="dxa"/>
+          </w:tcPr>
+          <w:p>
+            <w:pPr>
+              <w:rPr>
+                <w:rFonts w:asciiTheme="majorBidi" w:hAnsiTheme="majorBidi" w:cstheme="majorBidi"/>
+                <w:sz w:val="24"/>
+              </w:rPr>
+            </w:pPr>
+            <w:r>
+              <w:rPr>
+                <w:rFonts w:asciiTheme="majorBidi" w:hAnsiTheme="majorBidi" w:cstheme="majorBidi"/>
+                <w:sz w:val="24"/>
+              </w:rPr>
+              <w:t>0.00</w:t>
+            </w:r>
+            <w:r>
+              <w:rPr>
+                <w:rFonts w:asciiTheme="majorBidi" w:hAnsiTheme="majorBidi" w:cstheme="majorBidi"/>
+                <w:sz w:val="24"/>
+              </w:rPr>
+              <w:t>10</w:t>
+            </w:r>
+          </w:p>
+        </w:tc>
+        <w:tc>
+          <w:tcPr>
+            <w:tcW w:w="1979" w:type="dxa"/>
+          </w:tcPr>
+          <w:p>
+            <w:pPr>
+              <w:rPr>
+                <w:rFonts w:asciiTheme="majorBidi" w:hAnsiTheme="majorBidi" w:cstheme="majorBidi"/>
+                <w:sz w:val="24"/>
+              </w:rPr>
+            </w:pPr>
+          </w:p>
+        </w:tc>
+        <w:tc>
+          <w:tcPr>
+            <w:tcW w:w="2536" w:type="dxa"/>
+          </w:tcPr>
+          <w:p>
+            <w:pPr>
+              <w:rPr>
+                <w:rFonts w:asciiTheme="majorBidi" w:hAnsiTheme="majorBidi" w:cstheme="majorBidi"/>
+                <w:sz w:val="24"/>
+              </w:rPr>
+            </w:pPr>
+            <w:r>
+              <w:rPr>
+                <w:rFonts w:asciiTheme="majorBidi" w:hAnsiTheme="majorBidi" w:cstheme="majorBidi"/>
+                <w:sz w:val="24"/>
+              </w:rPr>
+              <w:t>0.0373</w:t>
+            </w:r>
+          </w:p>
+        </w:tc>
+        <w:tc>
+          <w:tcPr>
+            <w:tcW w:w="2068" w:type="dxa"/>
+          </w:tcPr>
           <w:p>
             <w:pPr>
               <w:pStyle w:val="HTMLVorformatiert"/>
@@ -1502,76 +1549,31 @@
               <w:wordWrap w:val="0"/>
               <w:textAlignment w:val="baseline"/>
               <w:rPr>
-                <w:rFonts w:ascii="SimSun" w:eastAsia="SimSun" w:hAnsi="SimSun" w:cs="SimSun"/>
                 <w:color w:val="000000"/>
                 <w:sz w:val="21"/>
                 <w:szCs w:val="21"/>
+              </w:rPr>
+            </w:pPr>
+            <w:r>
+              <w:rPr>
+                <w:rFonts w:asciiTheme="majorBidi" w:eastAsiaTheme="minorEastAsia" w:hAnsiTheme="majorBidi" w:cstheme="minorBidi"/>
+                <w:kern w:val="2"/>
+                <w:sz w:val="24"/>
+                <w:szCs w:val="24"/>
                 <w:lang w:val="en-US" w:eastAsia="zh-CN"/>
               </w:rPr>
-            </w:pPr>
-          </w:p>
-          <w:p>
-            <w:pPr>
-              <w:rPr>
-                <w:rFonts w:asciiTheme="majorBidi" w:hAnsiTheme="majorBidi" w:cstheme="majorBidi"/>
-                <w:sz w:val="24"/>
-              </w:rPr>
-            </w:pPr>
-          </w:p>
-        </w:tc>
-        <w:tc>
-          <w:tcPr>
-            <w:tcW w:w="2536" w:type="dxa"/>
-          </w:tcPr>
-          <w:p>
-            <w:pPr>
-              <w:rPr>
-                <w:rFonts w:asciiTheme="majorBidi" w:hAnsiTheme="majorBidi" w:cstheme="majorBidi"/>
-                <w:sz w:val="24"/>
-              </w:rPr>
-            </w:pPr>
-            <w:r>
-              <w:rPr>
-                <w:rFonts w:asciiTheme="majorBidi" w:hAnsiTheme="majorBidi" w:cstheme="majorBidi"/>
-                <w:sz w:val="24"/>
-              </w:rPr>
-              <w:t>0.</w:t>
-            </w:r>
-            <w:r>
-              <w:rPr>
-                <w:rFonts w:asciiTheme="majorBidi" w:hAnsiTheme="majorBidi" w:cstheme="majorBidi"/>
-                <w:sz w:val="24"/>
-              </w:rPr>
-              <w:t>0343</w:t>
-            </w:r>
-          </w:p>
-        </w:tc>
-        <w:tc>
-          <w:tcPr>
-            <w:tcW w:w="2068" w:type="dxa"/>
-          </w:tcPr>
-          <w:p>
-            <w:pPr>
-              <w:rPr>
-                <w:rFonts w:asciiTheme="majorBidi" w:hAnsiTheme="majorBidi"/>
-                <w:sz w:val="24"/>
-              </w:rPr>
-            </w:pPr>
-            <w:r>
-              <w:rPr>
-                <w:rFonts w:asciiTheme="majorBidi" w:hAnsiTheme="majorBidi"/>
-                <w:sz w:val="24"/>
-              </w:rPr>
-              <w:t>4.8448</w:t>
-            </w:r>
-          </w:p>
-          <w:p>
-            <w:pPr>
-              <w:rPr>
-                <w:rFonts w:asciiTheme="majorBidi" w:hAnsiTheme="majorBidi"/>
-                <w:sz w:val="24"/>
-              </w:rPr>
-            </w:pPr>
+              <w:t>4</w:t>
+            </w:r>
+            <w:r>
+              <w:rPr>
+                <w:rFonts w:asciiTheme="majorBidi" w:eastAsiaTheme="minorEastAsia" w:hAnsiTheme="majorBidi" w:cstheme="minorBidi"/>
+                <w:kern w:val="2"/>
+                <w:sz w:val="24"/>
+                <w:szCs w:val="24"/>
+                <w:lang w:val="en-US" w:eastAsia="zh-CN"/>
+              </w:rPr>
+              <w:t>.9715</w:t>
+            </w:r>
           </w:p>
         </w:tc>
       </w:tr>
@@ -1583,16 +1585,16 @@
           <w:p>
             <w:pPr>
               <w:rPr>
-                <w:rFonts w:asciiTheme="majorBidi" w:hAnsiTheme="majorBidi"/>
-                <w:sz w:val="24"/>
-              </w:rPr>
-            </w:pPr>
-            <w:r>
-              <w:rPr>
-                <w:rFonts w:asciiTheme="majorBidi" w:hAnsiTheme="majorBidi"/>
-                <w:sz w:val="24"/>
-              </w:rPr>
-              <w:t>Random-Baseline</w:t>
+                <w:rFonts w:asciiTheme="majorBidi" w:hAnsiTheme="majorBidi" w:cstheme="majorBidi"/>
+                <w:sz w:val="24"/>
+              </w:rPr>
+            </w:pPr>
+            <w:r>
+              <w:rPr>
+                <w:rFonts w:asciiTheme="majorBidi" w:hAnsiTheme="majorBidi" w:cstheme="majorBidi"/>
+                <w:sz w:val="24"/>
+              </w:rPr>
+              <w:t>Early-Fusion</w:t>
             </w:r>
           </w:p>
         </w:tc>
@@ -1612,14 +1614,14 @@
                 <w:rFonts w:asciiTheme="majorBidi" w:hAnsiTheme="majorBidi" w:cstheme="majorBidi"/>
                 <w:sz w:val="24"/>
               </w:rPr>
-              <w:t>0.327</w:t>
-            </w:r>
-            <w:r>
-              <w:rPr>
-                <w:rFonts w:asciiTheme="majorBidi" w:hAnsiTheme="majorBidi" w:cstheme="majorBidi"/>
-                <w:sz w:val="24"/>
-              </w:rPr>
-              <w:t>4</w:t>
+              <w:t>0.32</w:t>
+            </w:r>
+            <w:r>
+              <w:rPr>
+                <w:rFonts w:asciiTheme="majorBidi" w:hAnsiTheme="majorBidi" w:cstheme="majorBidi"/>
+                <w:sz w:val="24"/>
+              </w:rPr>
+              <w:t>02</w:t>
             </w:r>
           </w:p>
         </w:tc>
@@ -1639,14 +1641,7 @@
                 <w:rFonts w:asciiTheme="majorBidi" w:hAnsiTheme="majorBidi" w:cstheme="majorBidi"/>
                 <w:sz w:val="24"/>
               </w:rPr>
-              <w:t>0.00</w:t>
-            </w:r>
-            <w:r>
-              <w:rPr>
-                <w:rFonts w:asciiTheme="majorBidi" w:hAnsiTheme="majorBidi" w:cstheme="majorBidi"/>
-                <w:sz w:val="24"/>
-              </w:rPr>
-              <w:t>10</w:t>
+              <w:t>0.0009</w:t>
             </w:r>
           </w:p>
         </w:tc>
@@ -1654,152 +1649,6 @@
           <w:tcPr>
             <w:tcW w:w="1979" w:type="dxa"/>
           </w:tcPr>
-          <w:p>
-            <w:pPr>
-              <w:rPr>
-                <w:rFonts w:asciiTheme="majorBidi" w:hAnsiTheme="majorBidi" w:cstheme="majorBidi"/>
-                <w:sz w:val="24"/>
-              </w:rPr>
-            </w:pPr>
-          </w:p>
-        </w:tc>
-        <w:tc>
-          <w:tcPr>
-            <w:tcW w:w="2536" w:type="dxa"/>
-          </w:tcPr>
-          <w:p>
-            <w:pPr>
-              <w:rPr>
-                <w:rFonts w:asciiTheme="majorBidi" w:hAnsiTheme="majorBidi" w:cstheme="majorBidi"/>
-                <w:sz w:val="24"/>
-              </w:rPr>
-            </w:pPr>
-            <w:r>
-              <w:rPr>
-                <w:rFonts w:asciiTheme="majorBidi" w:hAnsiTheme="majorBidi" w:cstheme="majorBidi"/>
-                <w:sz w:val="24"/>
-              </w:rPr>
-              <w:t>0.0373</w:t>
-            </w:r>
-          </w:p>
-        </w:tc>
-        <w:tc>
-          <w:tcPr>
-            <w:tcW w:w="2068" w:type="dxa"/>
-          </w:tcPr>
-          <w:p>
-            <w:pPr>
-              <w:rPr>
-                <w:rFonts w:asciiTheme="majorBidi" w:hAnsiTheme="majorBidi" w:cstheme="majorBidi"/>
-                <w:sz w:val="24"/>
-              </w:rPr>
-            </w:pPr>
-          </w:p>
-        </w:tc>
-      </w:tr>
-      <w:tr>
-        <w:tc>
-          <w:tcPr>
-            <w:tcW w:w="2741" w:type="dxa"/>
-          </w:tcPr>
-          <w:p>
-            <w:pPr>
-              <w:rPr>
-                <w:rFonts w:asciiTheme="majorBidi" w:hAnsiTheme="majorBidi" w:cstheme="majorBidi"/>
-                <w:sz w:val="24"/>
-              </w:rPr>
-            </w:pPr>
-            <w:r>
-              <w:rPr>
-                <w:rFonts w:asciiTheme="majorBidi" w:hAnsiTheme="majorBidi" w:cstheme="majorBidi"/>
-                <w:sz w:val="24"/>
-              </w:rPr>
-              <w:t>Video-Based(</w:t>
-            </w:r>
-            <w:proofErr w:type="gramStart"/>
-            <w:r>
-              <w:rPr>
-                <w:rFonts w:asciiTheme="majorBidi" w:hAnsiTheme="majorBidi" w:cstheme="majorBidi"/>
-                <w:sz w:val="24"/>
-              </w:rPr>
-              <w:t>cosine,vgg</w:t>
-            </w:r>
-            <w:proofErr w:type="gramEnd"/>
-            <w:r>
-              <w:rPr>
-                <w:rFonts w:asciiTheme="majorBidi" w:hAnsiTheme="majorBidi" w:cstheme="majorBidi"/>
-                <w:sz w:val="24"/>
-              </w:rPr>
-              <w:t>19)</w:t>
-            </w:r>
-          </w:p>
-        </w:tc>
-        <w:tc>
-          <w:tcPr>
-            <w:tcW w:w="1725" w:type="dxa"/>
-          </w:tcPr>
-          <w:p>
-            <w:pPr>
-              <w:rPr>
-                <w:rFonts w:asciiTheme="majorBidi" w:hAnsiTheme="majorBidi" w:cstheme="majorBidi"/>
-                <w:sz w:val="24"/>
-              </w:rPr>
-            </w:pPr>
-            <w:r>
-              <w:rPr>
-                <w:rFonts w:asciiTheme="majorBidi" w:hAnsiTheme="majorBidi" w:cstheme="majorBidi"/>
-                <w:sz w:val="24"/>
-              </w:rPr>
-              <w:t>0.3278</w:t>
-            </w:r>
-          </w:p>
-        </w:tc>
-        <w:tc>
-          <w:tcPr>
-            <w:tcW w:w="2122" w:type="dxa"/>
-          </w:tcPr>
-          <w:p>
-            <w:pPr>
-              <w:rPr>
-                <w:rFonts w:asciiTheme="majorBidi" w:hAnsiTheme="majorBidi" w:cstheme="majorBidi"/>
-                <w:sz w:val="24"/>
-              </w:rPr>
-            </w:pPr>
-            <w:r>
-              <w:rPr>
-                <w:rFonts w:asciiTheme="majorBidi" w:hAnsiTheme="majorBidi" w:cstheme="majorBidi"/>
-                <w:sz w:val="24"/>
-              </w:rPr>
-              <w:t>0.00</w:t>
-            </w:r>
-            <w:r>
-              <w:rPr>
-                <w:rFonts w:asciiTheme="majorBidi" w:hAnsiTheme="majorBidi" w:cstheme="majorBidi"/>
-                <w:sz w:val="24"/>
-              </w:rPr>
-              <w:t>10</w:t>
-            </w:r>
-          </w:p>
-        </w:tc>
-        <w:tc>
-          <w:tcPr>
-            <w:tcW w:w="1979" w:type="dxa"/>
-          </w:tcPr>
-          <w:p>
-            <w:pPr>
-              <w:rPr>
-                <w:rFonts w:asciiTheme="majorBidi" w:hAnsiTheme="majorBidi" w:cstheme="majorBidi"/>
-                <w:sz w:val="24"/>
-              </w:rPr>
-            </w:pPr>
-            <w:r>
-              <w:rPr>
-                <w:rFonts w:asciiTheme="majorBidi" w:hAnsiTheme="majorBidi" w:cstheme="majorBidi"/>
-                <w:sz w:val="24"/>
-              </w:rPr>
-              <w:t>0.7176</w:t>
-            </w:r>
-          </w:p>
           <w:p>
             <w:pPr>
               <w:rPr>
@@ -1840,21 +1689,13 @@
               <w:wordWrap w:val="0"/>
               <w:textAlignment w:val="baseline"/>
               <w:rPr>
-                <w:color w:val="000000"/>
-                <w:sz w:val="21"/>
-                <w:szCs w:val="21"/>
-              </w:rPr>
-            </w:pPr>
-            <w:r>
-              <w:rPr>
                 <w:rFonts w:asciiTheme="majorBidi" w:eastAsiaTheme="minorEastAsia" w:hAnsiTheme="majorBidi" w:cstheme="minorBidi"/>
                 <w:kern w:val="2"/>
                 <w:sz w:val="24"/>
                 <w:szCs w:val="24"/>
                 <w:lang w:val="en-US" w:eastAsia="zh-CN"/>
               </w:rPr>
-              <w:t>4</w:t>
-            </w:r>
+            </w:pPr>
             <w:r>
               <w:rPr>
                 <w:rFonts w:asciiTheme="majorBidi" w:eastAsiaTheme="minorEastAsia" w:hAnsiTheme="majorBidi" w:cstheme="minorBidi"/>
@@ -1863,16 +1704,8 @@
                 <w:szCs w:val="24"/>
                 <w:lang w:val="en-US" w:eastAsia="zh-CN"/>
               </w:rPr>
-              <w:t>.9715</w:t>
-            </w:r>
-          </w:p>
-          <w:p>
-            <w:pPr>
-              <w:rPr>
-                <w:rFonts w:asciiTheme="majorBidi" w:hAnsiTheme="majorBidi" w:cstheme="majorBidi"/>
-                <w:sz w:val="24"/>
-              </w:rPr>
-            </w:pPr>
+              <w:t>5.0672</w:t>
+            </w:r>
           </w:p>
         </w:tc>
       </w:tr>
@@ -1893,7 +1726,7 @@
                 <w:rFonts w:asciiTheme="majorBidi" w:hAnsiTheme="majorBidi" w:cstheme="majorBidi"/>
                 <w:sz w:val="24"/>
               </w:rPr>
-              <w:t>Early-Fusion</w:t>
+              <w:t>Late-Fusion</w:t>
             </w:r>
           </w:p>
         </w:tc>
@@ -1913,14 +1746,14 @@
                 <w:rFonts w:asciiTheme="majorBidi" w:hAnsiTheme="majorBidi" w:cstheme="majorBidi"/>
                 <w:sz w:val="24"/>
               </w:rPr>
-              <w:t>0.32</w:t>
-            </w:r>
-            <w:r>
-              <w:rPr>
-                <w:rFonts w:asciiTheme="majorBidi" w:hAnsiTheme="majorBidi" w:cstheme="majorBidi"/>
-                <w:sz w:val="24"/>
-              </w:rPr>
-              <w:t>02</w:t>
+              <w:t>0.3</w:t>
+            </w:r>
+            <w:r>
+              <w:rPr>
+                <w:rFonts w:asciiTheme="majorBidi" w:hAnsiTheme="majorBidi" w:cstheme="majorBidi"/>
+                <w:sz w:val="24"/>
+              </w:rPr>
+              <w:t>301</w:t>
             </w:r>
           </w:p>
         </w:tc>
@@ -1984,125 +1817,17 @@
           <w:p>
             <w:pPr>
               <w:rPr>
-                <w:rFonts w:asciiTheme="majorBidi" w:hAnsiTheme="majorBidi" w:cstheme="majorBidi"/>
-                <w:sz w:val="24"/>
-              </w:rPr>
-            </w:pPr>
-          </w:p>
-        </w:tc>
-      </w:tr>
-      <w:tr>
-        <w:tc>
-          <w:tcPr>
-            <w:tcW w:w="2741" w:type="dxa"/>
-          </w:tcPr>
-          <w:p>
-            <w:pPr>
-              <w:rPr>
-                <w:rFonts w:asciiTheme="majorBidi" w:hAnsiTheme="majorBidi" w:cstheme="majorBidi"/>
-                <w:sz w:val="24"/>
-              </w:rPr>
-            </w:pPr>
-            <w:r>
-              <w:rPr>
-                <w:rFonts w:asciiTheme="majorBidi" w:hAnsiTheme="majorBidi" w:cstheme="majorBidi"/>
-                <w:sz w:val="24"/>
-              </w:rPr>
-              <w:t>Late-Fusion</w:t>
-            </w:r>
-          </w:p>
-        </w:tc>
-        <w:tc>
-          <w:tcPr>
-            <w:tcW w:w="1725" w:type="dxa"/>
-          </w:tcPr>
-          <w:p>
-            <w:pPr>
-              <w:rPr>
-                <w:rFonts w:asciiTheme="majorBidi" w:hAnsiTheme="majorBidi" w:cstheme="majorBidi"/>
-                <w:sz w:val="24"/>
-              </w:rPr>
-            </w:pPr>
-            <w:r>
-              <w:rPr>
-                <w:rFonts w:asciiTheme="majorBidi" w:hAnsiTheme="majorBidi" w:cstheme="majorBidi"/>
-                <w:sz w:val="24"/>
-              </w:rPr>
-              <w:t>0.3</w:t>
-            </w:r>
-            <w:r>
-              <w:rPr>
-                <w:rFonts w:asciiTheme="majorBidi" w:hAnsiTheme="majorBidi" w:cstheme="majorBidi"/>
-                <w:sz w:val="24"/>
-              </w:rPr>
-              <w:t>301</w:t>
-            </w:r>
-          </w:p>
-        </w:tc>
-        <w:tc>
-          <w:tcPr>
-            <w:tcW w:w="2122" w:type="dxa"/>
-          </w:tcPr>
-          <w:p>
-            <w:pPr>
-              <w:rPr>
-                <w:rFonts w:asciiTheme="majorBidi" w:hAnsiTheme="majorBidi" w:cstheme="majorBidi"/>
-                <w:sz w:val="24"/>
-              </w:rPr>
-            </w:pPr>
-            <w:r>
-              <w:rPr>
-                <w:rFonts w:asciiTheme="majorBidi" w:hAnsiTheme="majorBidi" w:cstheme="majorBidi"/>
-                <w:sz w:val="24"/>
-              </w:rPr>
-              <w:t>0.0009</w:t>
-            </w:r>
-          </w:p>
-        </w:tc>
-        <w:tc>
-          <w:tcPr>
-            <w:tcW w:w="1979" w:type="dxa"/>
-          </w:tcPr>
-          <w:p>
-            <w:pPr>
-              <w:rPr>
-                <w:rFonts w:asciiTheme="majorBidi" w:hAnsiTheme="majorBidi" w:cstheme="majorBidi"/>
-                <w:sz w:val="24"/>
-              </w:rPr>
-            </w:pPr>
-          </w:p>
-        </w:tc>
-        <w:tc>
-          <w:tcPr>
-            <w:tcW w:w="2536" w:type="dxa"/>
-          </w:tcPr>
-          <w:p>
-            <w:pPr>
-              <w:rPr>
-                <w:rFonts w:asciiTheme="majorBidi" w:hAnsiTheme="majorBidi" w:cstheme="majorBidi"/>
-                <w:sz w:val="24"/>
-              </w:rPr>
-            </w:pPr>
-            <w:r>
-              <w:rPr>
-                <w:rFonts w:asciiTheme="majorBidi" w:hAnsiTheme="majorBidi" w:cstheme="majorBidi"/>
-                <w:sz w:val="24"/>
-              </w:rPr>
-              <w:t>0.0373</w:t>
-            </w:r>
-          </w:p>
-        </w:tc>
-        <w:tc>
-          <w:tcPr>
-            <w:tcW w:w="2068" w:type="dxa"/>
-          </w:tcPr>
-          <w:p>
-            <w:pPr>
-              <w:rPr>
-                <w:rFonts w:asciiTheme="majorBidi" w:hAnsiTheme="majorBidi" w:cstheme="majorBidi"/>
-                <w:sz w:val="24"/>
-              </w:rPr>
-            </w:pPr>
+                <w:rFonts w:asciiTheme="majorBidi" w:hAnsiTheme="majorBidi"/>
+                <w:sz w:val="24"/>
+              </w:rPr>
+            </w:pPr>
+            <w:r>
+              <w:rPr>
+                <w:rFonts w:asciiTheme="majorBidi" w:hAnsiTheme="majorBidi"/>
+                <w:sz w:val="24"/>
+              </w:rPr>
+              <w:t>5.0703</w:t>
+            </w:r>
           </w:p>
         </w:tc>
       </w:tr>

</xml_diff>

<commit_message>
changes functions and lab report
</commit_message>
<xml_diff>
--- a/project_3_team_E/Result_tables_Final.docx
+++ b/project_3_team_E/Result_tables_Final.docx
@@ -204,7 +204,23 @@
                 <w:rFonts w:asciiTheme="majorBidi" w:hAnsiTheme="majorBidi"/>
                 <w:sz w:val="24"/>
               </w:rPr>
-              <w:t>-based(cosine,</w:t>
+              <w:t>-</w:t>
+            </w:r>
+            <w:proofErr w:type="gramStart"/>
+            <w:r>
+              <w:rPr>
+                <w:rFonts w:asciiTheme="majorBidi" w:hAnsiTheme="majorBidi"/>
+                <w:sz w:val="24"/>
+              </w:rPr>
+              <w:t>based(</w:t>
+            </w:r>
+            <w:proofErr w:type="gramEnd"/>
+            <w:r>
+              <w:rPr>
+                <w:rFonts w:asciiTheme="majorBidi" w:hAnsiTheme="majorBidi"/>
+                <w:sz w:val="24"/>
+              </w:rPr>
+              <w:t>cosine,</w:t>
             </w:r>
             <w:r>
               <w:rPr>
@@ -373,7 +389,23 @@
                 <w:rFonts w:asciiTheme="majorBidi" w:hAnsiTheme="majorBidi"/>
                 <w:sz w:val="24"/>
               </w:rPr>
-              <w:t>udio-based(cosine,</w:t>
+              <w:t>udio-</w:t>
+            </w:r>
+            <w:proofErr w:type="gramStart"/>
+            <w:r>
+              <w:rPr>
+                <w:rFonts w:asciiTheme="majorBidi" w:hAnsiTheme="majorBidi"/>
+                <w:sz w:val="24"/>
+              </w:rPr>
+              <w:t>based(</w:t>
+            </w:r>
+            <w:proofErr w:type="gramEnd"/>
+            <w:r>
+              <w:rPr>
+                <w:rFonts w:asciiTheme="majorBidi" w:hAnsiTheme="majorBidi"/>
+                <w:sz w:val="24"/>
+              </w:rPr>
+              <w:t>cosine,</w:t>
             </w:r>
           </w:p>
           <w:p>
@@ -534,7 +566,23 @@
                 <w:rFonts w:asciiTheme="majorBidi" w:hAnsiTheme="majorBidi"/>
                 <w:sz w:val="24"/>
               </w:rPr>
-              <w:t xml:space="preserve">udio-based(cosine, </w:t>
+              <w:t>udio-</w:t>
+            </w:r>
+            <w:proofErr w:type="gramStart"/>
+            <w:r>
+              <w:rPr>
+                <w:rFonts w:asciiTheme="majorBidi" w:hAnsiTheme="majorBidi"/>
+                <w:sz w:val="24"/>
+              </w:rPr>
+              <w:t>based(</w:t>
+            </w:r>
+            <w:proofErr w:type="gramEnd"/>
+            <w:r>
+              <w:rPr>
+                <w:rFonts w:asciiTheme="majorBidi" w:hAnsiTheme="majorBidi"/>
+                <w:sz w:val="24"/>
+              </w:rPr>
+              <w:t xml:space="preserve">cosine, </w:t>
             </w:r>
             <w:proofErr w:type="spellStart"/>
             <w:r>
@@ -696,7 +744,23 @@
                 <w:rFonts w:asciiTheme="majorBidi" w:hAnsiTheme="majorBidi"/>
                 <w:sz w:val="24"/>
               </w:rPr>
-              <w:t>udio-based(cosine,</w:t>
+              <w:t>udio-</w:t>
+            </w:r>
+            <w:proofErr w:type="gramStart"/>
+            <w:r>
+              <w:rPr>
+                <w:rFonts w:asciiTheme="majorBidi" w:hAnsiTheme="majorBidi"/>
+                <w:sz w:val="24"/>
+              </w:rPr>
+              <w:t>based(</w:t>
+            </w:r>
+            <w:proofErr w:type="gramEnd"/>
+            <w:r>
+              <w:rPr>
+                <w:rFonts w:asciiTheme="majorBidi" w:hAnsiTheme="majorBidi"/>
+                <w:sz w:val="24"/>
+              </w:rPr>
+              <w:t>cosine,</w:t>
             </w:r>
           </w:p>
           <w:p>
@@ -738,23 +802,10 @@
             <w:r>
               <w:rPr>
                 <w:rFonts w:asciiTheme="majorBidi" w:hAnsiTheme="majorBidi" w:cstheme="majorBidi"/>
-                <w:sz w:val="24"/>
-              </w:rPr>
-              <w:t>0.</w:t>
-            </w:r>
-            <w:r>
-              <w:rPr>
-                <w:rFonts w:asciiTheme="majorBidi" w:hAnsiTheme="majorBidi" w:cstheme="majorBidi"/>
-                <w:sz w:val="24"/>
-              </w:rPr>
-              <w:t>481</w:t>
-            </w:r>
-            <w:r>
-              <w:rPr>
-                <w:rFonts w:asciiTheme="majorBidi" w:hAnsiTheme="majorBidi" w:cstheme="majorBidi"/>
-                <w:sz w:val="24"/>
-              </w:rPr>
-              <w:t>3</w:t>
+                <w:color w:val="FF0000"/>
+                <w:sz w:val="24"/>
+              </w:rPr>
+              <w:t>0.4813</w:t>
             </w:r>
           </w:p>
         </w:tc>
@@ -772,6 +823,7 @@
             <w:r>
               <w:rPr>
                 <w:rFonts w:asciiTheme="majorBidi" w:hAnsiTheme="majorBidi" w:cstheme="majorBidi"/>
+                <w:color w:val="FF0000"/>
                 <w:sz w:val="24"/>
               </w:rPr>
               <w:t>0.0022</w:t>
@@ -819,24 +871,20 @@
             <w:pPr>
               <w:rPr>
                 <w:rFonts w:asciiTheme="majorBidi" w:hAnsiTheme="majorBidi"/>
-                <w:sz w:val="24"/>
-              </w:rPr>
-            </w:pPr>
-            <w:r>
-              <w:rPr>
-                <w:rFonts w:asciiTheme="majorBidi" w:hAnsiTheme="majorBidi"/>
+                <w:color w:val="FF0000"/>
+                <w:sz w:val="24"/>
+              </w:rPr>
+            </w:pPr>
+            <w:bookmarkStart w:id="0" w:name="_Hlk156936794"/>
+            <w:r>
+              <w:rPr>
+                <w:rFonts w:asciiTheme="majorBidi" w:hAnsiTheme="majorBidi"/>
+                <w:color w:val="FF0000"/>
                 <w:sz w:val="24"/>
               </w:rPr>
               <w:t>4.7048</w:t>
             </w:r>
-          </w:p>
-          <w:p>
-            <w:pPr>
-              <w:rPr>
-                <w:rFonts w:asciiTheme="majorBidi" w:hAnsiTheme="majorBidi" w:cstheme="majorBidi"/>
-                <w:sz w:val="24"/>
-              </w:rPr>
-            </w:pPr>
+            <w:bookmarkEnd w:id="0"/>
           </w:p>
         </w:tc>
       </w:tr>
@@ -864,7 +912,23 @@
                 <w:rFonts w:asciiTheme="majorBidi" w:hAnsiTheme="majorBidi"/>
                 <w:sz w:val="24"/>
               </w:rPr>
-              <w:t xml:space="preserve">-based(cosine, </w:t>
+              <w:t>-</w:t>
+            </w:r>
+            <w:proofErr w:type="gramStart"/>
+            <w:r>
+              <w:rPr>
+                <w:rFonts w:asciiTheme="majorBidi" w:hAnsiTheme="majorBidi"/>
+                <w:sz w:val="24"/>
+              </w:rPr>
+              <w:t>based(</w:t>
+            </w:r>
+            <w:proofErr w:type="gramEnd"/>
+            <w:r>
+              <w:rPr>
+                <w:rFonts w:asciiTheme="majorBidi" w:hAnsiTheme="majorBidi"/>
+                <w:sz w:val="24"/>
+              </w:rPr>
+              <w:t xml:space="preserve">cosine, </w:t>
             </w:r>
             <w:proofErr w:type="spellStart"/>
             <w:r>
@@ -1012,7 +1076,23 @@
                 <w:rFonts w:asciiTheme="majorBidi" w:hAnsiTheme="majorBidi"/>
                 <w:sz w:val="24"/>
               </w:rPr>
-              <w:t>Text-based(cosine,</w:t>
+              <w:t>Text-</w:t>
+            </w:r>
+            <w:proofErr w:type="gramStart"/>
+            <w:r>
+              <w:rPr>
+                <w:rFonts w:asciiTheme="majorBidi" w:hAnsiTheme="majorBidi"/>
+                <w:sz w:val="24"/>
+              </w:rPr>
+              <w:t>based(</w:t>
+            </w:r>
+            <w:proofErr w:type="gramEnd"/>
+            <w:r>
+              <w:rPr>
+                <w:rFonts w:asciiTheme="majorBidi" w:hAnsiTheme="majorBidi"/>
+                <w:sz w:val="24"/>
+              </w:rPr>
+              <w:t>cosine,</w:t>
             </w:r>
           </w:p>
           <w:p>
@@ -1180,7 +1260,23 @@
                 <w:rFonts w:asciiTheme="majorBidi" w:hAnsiTheme="majorBidi"/>
                 <w:sz w:val="24"/>
               </w:rPr>
-              <w:t>ext-based(cosine,</w:t>
+              <w:t>ext-</w:t>
+            </w:r>
+            <w:proofErr w:type="gramStart"/>
+            <w:r>
+              <w:rPr>
+                <w:rFonts w:asciiTheme="majorBidi" w:hAnsiTheme="majorBidi"/>
+                <w:sz w:val="24"/>
+              </w:rPr>
+              <w:t>based(</w:t>
+            </w:r>
+            <w:proofErr w:type="gramEnd"/>
+            <w:r>
+              <w:rPr>
+                <w:rFonts w:asciiTheme="majorBidi" w:hAnsiTheme="majorBidi"/>
+                <w:sz w:val="24"/>
+              </w:rPr>
+              <w:t>cosine,</w:t>
             </w:r>
           </w:p>
           <w:p>
@@ -1430,10 +1526,17 @@
           <w:p>
             <w:pPr>
               <w:rPr>
-                <w:rFonts w:asciiTheme="majorBidi" w:hAnsiTheme="majorBidi" w:cstheme="majorBidi"/>
-                <w:sz w:val="24"/>
-              </w:rPr>
-            </w:pPr>
+                <w:rFonts w:asciiTheme="majorBidi" w:hAnsiTheme="majorBidi"/>
+                <w:sz w:val="24"/>
+              </w:rPr>
+            </w:pPr>
+            <w:r>
+              <w:rPr>
+                <w:rFonts w:asciiTheme="majorBidi" w:hAnsiTheme="majorBidi"/>
+                <w:sz w:val="24"/>
+              </w:rPr>
+              <w:t>5.0708</w:t>
+            </w:r>
           </w:p>
         </w:tc>
       </w:tr>
@@ -1454,7 +1557,23 @@
                 <w:rFonts w:asciiTheme="majorBidi" w:hAnsiTheme="majorBidi" w:cstheme="majorBidi"/>
                 <w:sz w:val="24"/>
               </w:rPr>
-              <w:t>Video-Based(cosine,vgg19)</w:t>
+              <w:t>Video-Based(</w:t>
+            </w:r>
+            <w:proofErr w:type="gramStart"/>
+            <w:r>
+              <w:rPr>
+                <w:rFonts w:asciiTheme="majorBidi" w:hAnsiTheme="majorBidi" w:cstheme="majorBidi"/>
+                <w:sz w:val="24"/>
+              </w:rPr>
+              <w:t>cosine,vgg</w:t>
+            </w:r>
+            <w:proofErr w:type="gramEnd"/>
+            <w:r>
+              <w:rPr>
+                <w:rFonts w:asciiTheme="majorBidi" w:hAnsiTheme="majorBidi" w:cstheme="majorBidi"/>
+                <w:sz w:val="24"/>
+              </w:rPr>
+              <w:t>19)</w:t>
             </w:r>
           </w:p>
         </w:tc>
@@ -1704,7 +1823,17 @@
                 <w:szCs w:val="24"/>
                 <w:lang w:val="en-US" w:eastAsia="zh-CN"/>
               </w:rPr>
-              <w:t>5.0672</w:t>
+              <w:t>5.06</w:t>
+            </w:r>
+            <w:r>
+              <w:rPr>
+                <w:rFonts w:asciiTheme="majorBidi" w:eastAsiaTheme="minorEastAsia" w:hAnsiTheme="majorBidi" w:cstheme="minorBidi"/>
+                <w:kern w:val="2"/>
+                <w:sz w:val="24"/>
+                <w:szCs w:val="24"/>
+                <w:lang w:val="en-US" w:eastAsia="zh-CN"/>
+              </w:rPr>
+              <w:t>25</w:t>
             </w:r>
           </w:p>
         </w:tc>
@@ -1821,13 +1950,22 @@
                 <w:sz w:val="24"/>
               </w:rPr>
             </w:pPr>
-            <w:r>
-              <w:rPr>
-                <w:rFonts w:asciiTheme="majorBidi" w:hAnsiTheme="majorBidi"/>
-                <w:sz w:val="24"/>
-              </w:rPr>
-              <w:t>5.0703</w:t>
-            </w:r>
+            <w:bookmarkStart w:id="1" w:name="_Hlk156936890"/>
+            <w:r>
+              <w:rPr>
+                <w:rFonts w:asciiTheme="majorBidi" w:hAnsiTheme="majorBidi"/>
+                <w:sz w:val="24"/>
+              </w:rPr>
+              <w:t>5.07</w:t>
+            </w:r>
+            <w:r>
+              <w:rPr>
+                <w:rFonts w:asciiTheme="majorBidi" w:hAnsiTheme="majorBidi"/>
+                <w:sz w:val="24"/>
+              </w:rPr>
+              <w:t>97</w:t>
+            </w:r>
+            <w:bookmarkEnd w:id="1"/>
           </w:p>
         </w:tc>
       </w:tr>

</xml_diff>